<commit_message>
Update HUANYING HOTEL ONLINE RESERVATION SYSTEM-sir cab.docx
</commit_message>
<xml_diff>
--- a/HUANYING HOTEL ONLINE RESERVATION SYSTEM-sir cab.docx
+++ b/HUANYING HOTEL ONLINE RESERVATION SYSTEM-sir cab.docx
@@ -438,6 +438,26 @@
     </w:p>
     <w:p>
       <w:pPr>
+        <w:rPr>
+          <w:rFonts w:ascii="Courier New" w:hAnsi="Courier New" w:cs="Courier New"/>
+          <w:b/>
+          <w:sz w:val="24"/>
+          <w:szCs w:val="24"/>
+        </w:rPr>
+      </w:pPr>
+    </w:p>
+    <w:p>
+      <w:pPr>
+        <w:rPr>
+          <w:rFonts w:ascii="Courier New" w:hAnsi="Courier New" w:cs="Courier New"/>
+          <w:b/>
+          <w:sz w:val="24"/>
+          <w:szCs w:val="24"/>
+        </w:rPr>
+      </w:pPr>
+    </w:p>
+    <w:p>
+      <w:pPr>
         <w:jc w:val="center"/>
         <w:rPr>
           <w:rFonts w:ascii="Courier New" w:hAnsi="Courier New" w:cs="Courier New"/>
@@ -446,56 +466,14 @@
           <w:szCs w:val="24"/>
         </w:rPr>
       </w:pPr>
-    </w:p>
-    <w:p>
-      <w:pPr>
-        <w:jc w:val="center"/>
-        <w:rPr>
-          <w:rFonts w:ascii="Courier New" w:hAnsi="Courier New" w:cs="Courier New"/>
-          <w:b/>
-          <w:sz w:val="24"/>
-          <w:szCs w:val="24"/>
-        </w:rPr>
-      </w:pPr>
-    </w:p>
-    <w:p>
-      <w:pPr>
-        <w:jc w:val="center"/>
-        <w:rPr>
-          <w:rFonts w:ascii="Courier New" w:hAnsi="Courier New" w:cs="Courier New"/>
-          <w:b/>
-          <w:sz w:val="24"/>
-          <w:szCs w:val="24"/>
-        </w:rPr>
-      </w:pPr>
-    </w:p>
-    <w:p>
-      <w:pPr>
-        <w:rPr>
-          <w:rFonts w:ascii="Courier New" w:hAnsi="Courier New" w:cs="Courier New"/>
-          <w:b/>
-          <w:sz w:val="24"/>
-          <w:szCs w:val="24"/>
-        </w:rPr>
-      </w:pPr>
-    </w:p>
-    <w:p>
-      <w:pPr>
-        <w:jc w:val="center"/>
-        <w:rPr>
-          <w:rFonts w:ascii="Courier New" w:hAnsi="Courier New" w:cs="Courier New"/>
-          <w:b/>
-          <w:sz w:val="24"/>
-          <w:szCs w:val="24"/>
-        </w:rPr>
-      </w:pPr>
-      <w:r>
-        <w:rPr>
-          <w:rFonts w:ascii="Courier New" w:hAnsi="Courier New" w:cs="Courier New"/>
-          <w:b/>
-          <w:sz w:val="24"/>
-          <w:szCs w:val="24"/>
-        </w:rPr>
+      <w:r>
+        <w:rPr>
+          <w:rFonts w:ascii="Courier New" w:hAnsi="Courier New" w:cs="Courier New"/>
+          <w:b/>
+          <w:sz w:val="24"/>
+          <w:szCs w:val="24"/>
+        </w:rPr>
+        <w:lastRenderedPageBreak/>
         <w:t>CHAPTER I</w:t>
       </w:r>
     </w:p>
@@ -639,6 +617,7 @@
           <w:rFonts w:ascii="Courier New" w:hAnsi="Courier New" w:cs="Courier New"/>
           <w:sz w:val="24"/>
         </w:rPr>
+        <w:lastRenderedPageBreak/>
         <w:t>An online hotel reservation system. The system should make it simple to access information, retrieve it, and generate reports.</w:t>
       </w:r>
     </w:p>
@@ -646,6 +625,14 @@
       <w:pPr>
         <w:rPr>
           <w:rFonts w:ascii="Courier New" w:hAnsi="Courier New" w:cs="Courier New"/>
+          <w:sz w:val="24"/>
+        </w:rPr>
+      </w:pPr>
+    </w:p>
+    <w:p>
+      <w:pPr>
+        <w:rPr>
+          <w:rFonts w:ascii="Courier New" w:hAnsi="Courier New" w:cs="Courier New"/>
           <w:b/>
           <w:sz w:val="24"/>
         </w:rPr>
@@ -673,6 +660,14 @@
         </w:rPr>
         <w:t xml:space="preserve">The hotel has only operated by Manual book keeping that caused Unsecured data Incovienient Customers retention </w:t>
       </w:r>
+    </w:p>
+    <w:p>
+      <w:pPr>
+        <w:rPr>
+          <w:rFonts w:ascii="Courier New" w:hAnsi="Courier New" w:cs="Courier New"/>
+          <w:sz w:val="24"/>
+        </w:rPr>
+      </w:pPr>
     </w:p>
     <w:p>
       <w:pPr>
@@ -1041,63 +1036,31 @@
     </w:p>
     <w:p>
       <w:pPr>
-        <w:pStyle w:val="NoSpacing"/>
-        <w:rPr>
-          <w:rFonts w:ascii="Courier New" w:hAnsi="Courier New" w:cs="Courier New"/>
-          <w:bCs/>
-          <w:sz w:val="24"/>
-          <w:szCs w:val="24"/>
-        </w:rPr>
-      </w:pPr>
-    </w:p>
-    <w:p>
-      <w:pPr>
-        <w:pStyle w:val="NoSpacing"/>
-        <w:rPr>
-          <w:rFonts w:ascii="Courier New" w:hAnsi="Courier New" w:cs="Courier New"/>
-          <w:bCs/>
-          <w:sz w:val="24"/>
-          <w:szCs w:val="24"/>
-        </w:rPr>
-      </w:pPr>
-    </w:p>
-    <w:p>
-      <w:pPr>
-        <w:pStyle w:val="NoSpacing"/>
-        <w:rPr>
-          <w:rFonts w:ascii="Courier New" w:hAnsi="Courier New" w:cs="Courier New"/>
-          <w:bCs/>
-          <w:sz w:val="24"/>
-          <w:szCs w:val="24"/>
-        </w:rPr>
-      </w:pPr>
-    </w:p>
-    <w:p>
-      <w:pPr>
-        <w:rPr>
-          <w:rFonts w:ascii="Courier New" w:hAnsi="Courier New" w:cs="Courier New"/>
-          <w:b/>
-          <w:sz w:val="24"/>
-          <w:szCs w:val="24"/>
-        </w:rPr>
-      </w:pPr>
-    </w:p>
-    <w:p>
-      <w:pPr>
-        <w:rPr>
-          <w:rFonts w:ascii="Courier New" w:hAnsi="Courier New" w:cs="Courier New"/>
-          <w:b/>
-          <w:sz w:val="24"/>
-          <w:szCs w:val="24"/>
-        </w:rPr>
-      </w:pPr>
-      <w:r>
-        <w:rPr>
-          <w:rFonts w:ascii="Courier New" w:hAnsi="Courier New" w:cs="Courier New"/>
-          <w:b/>
-          <w:sz w:val="24"/>
-          <w:szCs w:val="24"/>
-        </w:rPr>
+        <w:rPr>
+          <w:rFonts w:ascii="Courier New" w:hAnsi="Courier New" w:cs="Courier New"/>
+          <w:b/>
+          <w:sz w:val="24"/>
+          <w:szCs w:val="24"/>
+        </w:rPr>
+      </w:pPr>
+    </w:p>
+    <w:p>
+      <w:pPr>
+        <w:rPr>
+          <w:rFonts w:ascii="Courier New" w:hAnsi="Courier New" w:cs="Courier New"/>
+          <w:b/>
+          <w:sz w:val="24"/>
+          <w:szCs w:val="24"/>
+        </w:rPr>
+      </w:pPr>
+      <w:r>
+        <w:rPr>
+          <w:rFonts w:ascii="Courier New" w:hAnsi="Courier New" w:cs="Courier New"/>
+          <w:b/>
+          <w:sz w:val="24"/>
+          <w:szCs w:val="24"/>
+        </w:rPr>
+        <w:lastRenderedPageBreak/>
         <w:t>Conceptual Framework</w:t>
       </w:r>
     </w:p>
@@ -1131,7 +1094,7 @@
         <mc:AlternateContent>
           <mc:Choice Requires="wps">
             <w:drawing>
-              <wp:anchor distT="0" distB="0" distL="114300" distR="114300" simplePos="0" relativeHeight="251642368" behindDoc="0" locked="0" layoutInCell="1" allowOverlap="1" wp14:anchorId="67333FDB" wp14:editId="34259F8F">
+              <wp:anchor distT="0" distB="0" distL="114300" distR="114300" simplePos="0" relativeHeight="251645440" behindDoc="0" locked="0" layoutInCell="1" allowOverlap="1" wp14:anchorId="67333FDB" wp14:editId="34259F8F">
                 <wp:simplePos x="0" y="0"/>
                 <wp:positionH relativeFrom="column">
                   <wp:posOffset>0</wp:posOffset>
@@ -1422,7 +1385,7 @@
         <mc:AlternateContent>
           <mc:Choice Requires="wps">
             <w:drawing>
-              <wp:anchor distT="0" distB="0" distL="114300" distR="114300" simplePos="0" relativeHeight="251643392" behindDoc="0" locked="0" layoutInCell="1" allowOverlap="1" wp14:anchorId="2266F31D" wp14:editId="628961EB">
+              <wp:anchor distT="0" distB="0" distL="114300" distR="114300" simplePos="0" relativeHeight="251646464" behindDoc="0" locked="0" layoutInCell="1" allowOverlap="1" wp14:anchorId="2266F31D" wp14:editId="628961EB">
                 <wp:simplePos x="0" y="0"/>
                 <wp:positionH relativeFrom="margin">
                   <wp:posOffset>2085975</wp:posOffset>
@@ -1680,7 +1643,7 @@
         <mc:AlternateContent>
           <mc:Choice Requires="wps">
             <w:drawing>
-              <wp:anchor distT="0" distB="0" distL="114300" distR="114300" simplePos="0" relativeHeight="251644416" behindDoc="0" locked="0" layoutInCell="1" allowOverlap="1" wp14:anchorId="4B7E7207" wp14:editId="4CE94179">
+              <wp:anchor distT="0" distB="0" distL="114300" distR="114300" simplePos="0" relativeHeight="251648512" behindDoc="0" locked="0" layoutInCell="1" allowOverlap="1" wp14:anchorId="4B7E7207" wp14:editId="4CE94179">
                 <wp:simplePos x="0" y="0"/>
                 <wp:positionH relativeFrom="margin">
                   <wp:posOffset>4152900</wp:posOffset>
@@ -2014,7 +1977,6 @@
         <w:ind w:firstLine="720"/>
         <w:rPr>
           <w:rFonts w:ascii="Courier New" w:hAnsi="Courier New" w:cs="Courier New"/>
-          <w:b/>
           <w:sz w:val="24"/>
           <w:szCs w:val="24"/>
         </w:rPr>
@@ -2038,6 +2000,17 @@
     </w:p>
     <w:p>
       <w:pPr>
+        <w:ind w:firstLine="720"/>
+        <w:rPr>
+          <w:rFonts w:ascii="Courier New" w:hAnsi="Courier New" w:cs="Courier New"/>
+          <w:b/>
+          <w:sz w:val="24"/>
+          <w:szCs w:val="24"/>
+        </w:rPr>
+      </w:pPr>
+    </w:p>
+    <w:p>
+      <w:pPr>
         <w:rPr>
           <w:rFonts w:ascii="Courier New" w:hAnsi="Courier New" w:cs="Courier New"/>
           <w:b/>
@@ -2152,6 +2125,7 @@
           <w:sz w:val="24"/>
           <w:szCs w:val="24"/>
         </w:rPr>
+        <w:lastRenderedPageBreak/>
         <w:t>Online payment</w:t>
       </w:r>
       <w:r>
@@ -2840,6 +2814,7 @@
           <w:rFonts w:ascii="Courier New" w:hAnsi="Courier New" w:cs="Courier New"/>
           <w:sz w:val="24"/>
         </w:rPr>
+        <w:lastRenderedPageBreak/>
         <w:t>drop before the date of stay (2020). A discrete choice experiment is used to infer consumer preferences for free cancellation and non-refundable rates under various scenarios.</w:t>
       </w:r>
       <w:r>
@@ -3429,7 +3404,7 @@
           <w:szCs w:val="24"/>
         </w:rPr>
         <w:drawing>
-          <wp:anchor distT="0" distB="0" distL="114300" distR="114300" simplePos="0" relativeHeight="251645440" behindDoc="0" locked="0" layoutInCell="1" allowOverlap="1" wp14:anchorId="3C69581C" wp14:editId="7E795B13">
+          <wp:anchor distT="0" distB="0" distL="114300" distR="114300" simplePos="0" relativeHeight="251649536" behindDoc="0" locked="0" layoutInCell="1" allowOverlap="1" wp14:anchorId="3C69581C" wp14:editId="7E795B13">
             <wp:simplePos x="0" y="0"/>
             <wp:positionH relativeFrom="margin">
               <wp:posOffset>695325</wp:posOffset>
@@ -4274,6 +4249,15 @@
     <w:p>
       <w:pPr>
         <w:rPr>
+          <w:rFonts w:ascii="Courier New" w:hAnsi="Courier New" w:cs="Courier New"/>
+          <w:sz w:val="24"/>
+          <w:szCs w:val="24"/>
+        </w:rPr>
+      </w:pPr>
+    </w:p>
+    <w:p>
+      <w:pPr>
+        <w:rPr>
           <w:rStyle w:val="normaltextrun"/>
           <w:rFonts w:ascii="Courier New" w:hAnsi="Courier New" w:cs="Courier New"/>
           <w:b/>
@@ -4433,6 +4417,15 @@
     </w:p>
     <w:p>
       <w:pPr>
+        <w:pStyle w:val="ListParagraph"/>
+        <w:rPr>
+          <w:rFonts w:ascii="Courier New" w:hAnsi="Courier New" w:cs="Courier New"/>
+          <w:sz w:val="24"/>
+        </w:rPr>
+      </w:pPr>
+    </w:p>
+    <w:p>
+      <w:pPr>
         <w:rPr>
           <w:rStyle w:val="normaltextrun"/>
           <w:rFonts w:ascii="Courier New" w:hAnsi="Courier New" w:cs="Courier New"/>
@@ -4472,6 +4465,42 @@
     <w:p>
       <w:pPr>
         <w:rPr>
+          <w:rStyle w:val="normaltextrun"/>
+          <w:rFonts w:ascii="Courier New" w:hAnsi="Courier New" w:cs="Courier New"/>
+          <w:color w:val="000000"/>
+          <w:sz w:val="24"/>
+          <w:szCs w:val="24"/>
+          <w:bdr w:val="none" w:sz="0" w:space="0" w:color="auto" w:frame="1"/>
+        </w:rPr>
+      </w:pPr>
+    </w:p>
+    <w:p>
+      <w:pPr>
+        <w:rPr>
+          <w:rStyle w:val="normaltextrun"/>
+          <w:rFonts w:ascii="Courier New" w:hAnsi="Courier New" w:cs="Courier New"/>
+          <w:color w:val="000000"/>
+          <w:sz w:val="24"/>
+          <w:szCs w:val="24"/>
+          <w:bdr w:val="none" w:sz="0" w:space="0" w:color="auto" w:frame="1"/>
+        </w:rPr>
+      </w:pPr>
+    </w:p>
+    <w:p>
+      <w:pPr>
+        <w:rPr>
+          <w:rStyle w:val="normaltextrun"/>
+          <w:rFonts w:ascii="Courier New" w:hAnsi="Courier New" w:cs="Courier New"/>
+          <w:color w:val="000000"/>
+          <w:sz w:val="24"/>
+          <w:szCs w:val="24"/>
+          <w:bdr w:val="none" w:sz="0" w:space="0" w:color="auto" w:frame="1"/>
+        </w:rPr>
+      </w:pPr>
+    </w:p>
+    <w:p>
+      <w:pPr>
+        <w:rPr>
           <w:rStyle w:val="eop"/>
           <w:rFonts w:ascii="Courier New" w:hAnsi="Courier New" w:cs="Courier New"/>
           <w:b/>
@@ -4491,6 +4520,7 @@
           <w:szCs w:val="24"/>
           <w:shd w:val="clear" w:color="auto" w:fill="FFFFFF"/>
         </w:rPr>
+        <w:lastRenderedPageBreak/>
         <w:t>Performance Requirement</w:t>
       </w:r>
       <w:r>
@@ -4540,45 +4570,17 @@
         </w:rPr>
         <w:t>The duration of time required for the client to load following the completion of the online reservation</w:t>
       </w:r>
-    </w:p>
-    <w:p>
-      <w:pPr>
+      <w:r>
         <w:rPr>
           <w:rStyle w:val="normaltextrun"/>
           <w:rFonts w:ascii="Courier New" w:hAnsi="Courier New" w:cs="Courier New"/>
-          <w:b/>
           <w:color w:val="000000"/>
           <w:sz w:val="24"/>
           <w:szCs w:val="24"/>
           <w:bdr w:val="none" w:sz="0" w:space="0" w:color="auto" w:frame="1"/>
         </w:rPr>
-      </w:pPr>
-    </w:p>
-    <w:p>
-      <w:pPr>
-        <w:rPr>
-          <w:rStyle w:val="normaltextrun"/>
-          <w:rFonts w:ascii="Courier New" w:hAnsi="Courier New" w:cs="Courier New"/>
-          <w:b/>
-          <w:color w:val="000000"/>
-          <w:sz w:val="24"/>
-          <w:szCs w:val="24"/>
-          <w:bdr w:val="none" w:sz="0" w:space="0" w:color="auto" w:frame="1"/>
-        </w:rPr>
-      </w:pPr>
-    </w:p>
-    <w:p>
-      <w:pPr>
-        <w:rPr>
-          <w:rStyle w:val="normaltextrun"/>
-          <w:rFonts w:ascii="Courier New" w:hAnsi="Courier New" w:cs="Courier New"/>
-          <w:b/>
-          <w:color w:val="000000"/>
-          <w:sz w:val="24"/>
-          <w:szCs w:val="24"/>
-          <w:bdr w:val="none" w:sz="0" w:space="0" w:color="auto" w:frame="1"/>
-        </w:rPr>
-      </w:pPr>
+        <w:t>.</w:t>
+      </w:r>
     </w:p>
     <w:p>
       <w:pPr>
@@ -5005,6 +5007,14 @@
           <w:szCs w:val="24"/>
         </w:rPr>
       </w:pPr>
+      <w:r>
+        <w:rPr>
+          <w:rFonts w:ascii="Courier New" w:hAnsi="Courier New" w:cs="Courier New"/>
+          <w:sz w:val="24"/>
+          <w:szCs w:val="24"/>
+        </w:rPr>
+        <w:t xml:space="preserve">TABLE 3. </w:t>
+      </w:r>
       <w:r>
         <w:rPr>
           <w:rFonts w:ascii="Courier New" w:hAnsi="Courier New" w:cs="Courier New"/>
@@ -5590,6 +5600,68 @@
     </w:tbl>
     <w:p>
       <w:pPr>
+        <w:rPr>
+          <w:rFonts w:ascii="Courier New" w:hAnsi="Courier New" w:cs="Courier New"/>
+          <w:sz w:val="24"/>
+          <w:szCs w:val="24"/>
+        </w:rPr>
+      </w:pPr>
+    </w:p>
+    <w:p>
+      <w:pPr>
+        <w:rPr>
+          <w:rFonts w:ascii="Courier New" w:hAnsi="Courier New" w:cs="Courier New"/>
+          <w:sz w:val="24"/>
+          <w:szCs w:val="24"/>
+        </w:rPr>
+      </w:pPr>
+      <w:r>
+        <w:rPr>
+          <w:rFonts w:ascii="Courier New" w:hAnsi="Courier New" w:cs="Courier New"/>
+          <w:sz w:val="24"/>
+          <w:szCs w:val="24"/>
+        </w:rPr>
+        <w:t>Table 3 contains the fields for rooms. It contains the room_id, room_name, room_category, and max_person, room_id is the primary key of this table.</w:t>
+      </w:r>
+    </w:p>
+    <w:p>
+      <w:pPr>
+        <w:rPr>
+          <w:rFonts w:ascii="Courier New" w:hAnsi="Courier New" w:cs="Courier New"/>
+          <w:sz w:val="24"/>
+          <w:szCs w:val="24"/>
+        </w:rPr>
+      </w:pPr>
+    </w:p>
+    <w:p>
+      <w:pPr>
+        <w:rPr>
+          <w:rFonts w:ascii="Courier New" w:hAnsi="Courier New" w:cs="Courier New"/>
+          <w:sz w:val="24"/>
+          <w:szCs w:val="24"/>
+        </w:rPr>
+      </w:pPr>
+    </w:p>
+    <w:p>
+      <w:pPr>
+        <w:rPr>
+          <w:rFonts w:ascii="Courier New" w:hAnsi="Courier New" w:cs="Courier New"/>
+          <w:sz w:val="24"/>
+          <w:szCs w:val="24"/>
+        </w:rPr>
+      </w:pPr>
+    </w:p>
+    <w:p>
+      <w:pPr>
+        <w:rPr>
+          <w:rFonts w:ascii="Courier New" w:hAnsi="Courier New" w:cs="Courier New"/>
+          <w:sz w:val="24"/>
+          <w:szCs w:val="24"/>
+        </w:rPr>
+      </w:pPr>
+    </w:p>
+    <w:p>
+      <w:pPr>
         <w:jc w:val="center"/>
         <w:rPr>
           <w:rFonts w:ascii="Courier New" w:hAnsi="Courier New" w:cs="Courier New"/>
@@ -5597,87 +5669,14 @@
           <w:szCs w:val="24"/>
         </w:rPr>
       </w:pPr>
-    </w:p>
-    <w:p>
-      <w:pPr>
-        <w:jc w:val="center"/>
-        <w:rPr>
-          <w:rFonts w:ascii="Courier New" w:hAnsi="Courier New" w:cs="Courier New"/>
-          <w:sz w:val="24"/>
-          <w:szCs w:val="24"/>
-        </w:rPr>
-      </w:pPr>
-      <w:r>
-        <w:rPr>
-          <w:rFonts w:ascii="Courier New" w:hAnsi="Courier New" w:cs="Courier New"/>
-          <w:sz w:val="24"/>
-          <w:szCs w:val="24"/>
-        </w:rPr>
-        <w:t>TABLE 3</w:t>
-      </w:r>
-    </w:p>
-    <w:p>
-      <w:pPr>
-        <w:rPr>
-          <w:rFonts w:ascii="Courier New" w:hAnsi="Courier New" w:cs="Courier New"/>
-          <w:sz w:val="24"/>
-          <w:szCs w:val="24"/>
-        </w:rPr>
-      </w:pPr>
-      <w:r>
-        <w:rPr>
-          <w:rFonts w:ascii="Courier New" w:hAnsi="Courier New" w:cs="Courier New"/>
-          <w:sz w:val="24"/>
-          <w:szCs w:val="24"/>
-        </w:rPr>
-        <w:t>Table 3 contains the fields for rooms. It contains the room_id, room_name, room_category, and max_person, room_id is the primary key of this table.</w:t>
-      </w:r>
-    </w:p>
-    <w:p>
-      <w:pPr>
-        <w:rPr>
-          <w:rFonts w:ascii="Courier New" w:hAnsi="Courier New" w:cs="Courier New"/>
-          <w:sz w:val="24"/>
-          <w:szCs w:val="24"/>
-        </w:rPr>
-      </w:pPr>
-    </w:p>
-    <w:p>
-      <w:pPr>
-        <w:rPr>
-          <w:rFonts w:ascii="Courier New" w:hAnsi="Courier New" w:cs="Courier New"/>
-          <w:sz w:val="24"/>
-          <w:szCs w:val="24"/>
-        </w:rPr>
-      </w:pPr>
-    </w:p>
-    <w:p>
-      <w:pPr>
-        <w:rPr>
-          <w:rFonts w:ascii="Courier New" w:hAnsi="Courier New" w:cs="Courier New"/>
-          <w:sz w:val="24"/>
-          <w:szCs w:val="24"/>
-        </w:rPr>
-      </w:pPr>
-    </w:p>
-    <w:p>
-      <w:pPr>
-        <w:rPr>
-          <w:rFonts w:ascii="Courier New" w:hAnsi="Courier New" w:cs="Courier New"/>
-          <w:sz w:val="24"/>
-          <w:szCs w:val="24"/>
-        </w:rPr>
-      </w:pPr>
-    </w:p>
-    <w:p>
-      <w:pPr>
-        <w:jc w:val="center"/>
-        <w:rPr>
-          <w:rFonts w:ascii="Courier New" w:hAnsi="Courier New" w:cs="Courier New"/>
-          <w:sz w:val="24"/>
-          <w:szCs w:val="24"/>
-        </w:rPr>
-      </w:pPr>
+      <w:r>
+        <w:rPr>
+          <w:rFonts w:ascii="Courier New" w:hAnsi="Courier New" w:cs="Courier New"/>
+          <w:sz w:val="24"/>
+          <w:szCs w:val="24"/>
+        </w:rPr>
+        <w:t xml:space="preserve">TABLE 4. </w:t>
+      </w:r>
       <w:r>
         <w:rPr>
           <w:rFonts w:ascii="Courier New" w:hAnsi="Courier New" w:cs="Courier New"/>
@@ -6920,6 +6919,32 @@
     </w:p>
     <w:p>
       <w:pPr>
+        <w:rPr>
+          <w:rFonts w:ascii="Courier New" w:hAnsi="Courier New" w:cs="Courier New"/>
+          <w:sz w:val="24"/>
+          <w:szCs w:val="24"/>
+        </w:rPr>
+      </w:pPr>
+      <w:r>
+        <w:rPr>
+          <w:rFonts w:ascii="Courier New" w:hAnsi="Courier New" w:cs="Courier New"/>
+          <w:sz w:val="24"/>
+          <w:szCs w:val="24"/>
+        </w:rPr>
+        <w:t>Table 4 contains the fields for room category. It contains the category_id, category_name, availability, description, image, price, max_persons, size, bed, status, category_id is the primary key of this table.</w:t>
+      </w:r>
+    </w:p>
+    <w:p>
+      <w:pPr>
+        <w:rPr>
+          <w:rFonts w:ascii="Courier New" w:hAnsi="Courier New" w:cs="Courier New"/>
+          <w:sz w:val="24"/>
+          <w:szCs w:val="24"/>
+        </w:rPr>
+      </w:pPr>
+    </w:p>
+    <w:p>
+      <w:pPr>
         <w:jc w:val="center"/>
         <w:rPr>
           <w:rFonts w:ascii="Courier New" w:hAnsi="Courier New" w:cs="Courier New"/>
@@ -6933,44 +6958,8 @@
           <w:sz w:val="24"/>
           <w:szCs w:val="24"/>
         </w:rPr>
-        <w:t>TABLE 4</w:t>
-      </w:r>
-    </w:p>
-    <w:p>
-      <w:pPr>
-        <w:rPr>
-          <w:rFonts w:ascii="Courier New" w:hAnsi="Courier New" w:cs="Courier New"/>
-          <w:sz w:val="24"/>
-          <w:szCs w:val="24"/>
-        </w:rPr>
-      </w:pPr>
-      <w:r>
-        <w:rPr>
-          <w:rFonts w:ascii="Courier New" w:hAnsi="Courier New" w:cs="Courier New"/>
-          <w:sz w:val="24"/>
-          <w:szCs w:val="24"/>
-        </w:rPr>
-        <w:t>Table 4 contains the fields for room category. It contains the category_id, category_name, availability, description, image, price, max_persons, size, bed, status, category_id is the primary key of this table.</w:t>
-      </w:r>
-    </w:p>
-    <w:p>
-      <w:pPr>
-        <w:rPr>
-          <w:rFonts w:ascii="Courier New" w:hAnsi="Courier New" w:cs="Courier New"/>
-          <w:sz w:val="24"/>
-          <w:szCs w:val="24"/>
-        </w:rPr>
-      </w:pPr>
-    </w:p>
-    <w:p>
-      <w:pPr>
-        <w:jc w:val="center"/>
-        <w:rPr>
-          <w:rFonts w:ascii="Courier New" w:hAnsi="Courier New" w:cs="Courier New"/>
-          <w:sz w:val="24"/>
-          <w:szCs w:val="24"/>
-        </w:rPr>
-      </w:pPr>
+        <w:t xml:space="preserve">TABLE 5. </w:t>
+      </w:r>
       <w:r>
         <w:rPr>
           <w:rFonts w:ascii="Courier New" w:hAnsi="Courier New" w:cs="Courier New"/>
@@ -7780,6 +7769,41 @@
     </w:tbl>
     <w:p>
       <w:pPr>
+        <w:rPr>
+          <w:rFonts w:ascii="Courier New" w:hAnsi="Courier New" w:cs="Courier New"/>
+          <w:sz w:val="24"/>
+          <w:szCs w:val="24"/>
+        </w:rPr>
+      </w:pPr>
+    </w:p>
+    <w:p>
+      <w:pPr>
+        <w:rPr>
+          <w:rFonts w:ascii="Courier New" w:hAnsi="Courier New" w:cs="Courier New"/>
+          <w:sz w:val="24"/>
+          <w:szCs w:val="24"/>
+        </w:rPr>
+      </w:pPr>
+      <w:r>
+        <w:rPr>
+          <w:rFonts w:ascii="Courier New" w:hAnsi="Courier New" w:cs="Courier New"/>
+          <w:sz w:val="24"/>
+          <w:szCs w:val="24"/>
+        </w:rPr>
+        <w:t>Table 5 contains the fields for user. It contains the user_id, username, password, role, token, status, user_id is the primary key of this table.</w:t>
+      </w:r>
+    </w:p>
+    <w:p>
+      <w:pPr>
+        <w:rPr>
+          <w:rFonts w:ascii="Courier New" w:hAnsi="Courier New" w:cs="Courier New"/>
+          <w:sz w:val="24"/>
+          <w:szCs w:val="24"/>
+        </w:rPr>
+      </w:pPr>
+    </w:p>
+    <w:p>
+      <w:pPr>
         <w:jc w:val="center"/>
         <w:rPr>
           <w:rFonts w:ascii="Courier New" w:hAnsi="Courier New" w:cs="Courier New"/>
@@ -7787,100 +7811,15 @@
           <w:szCs w:val="24"/>
         </w:rPr>
       </w:pPr>
-    </w:p>
-    <w:p>
-      <w:pPr>
-        <w:jc w:val="center"/>
-        <w:rPr>
-          <w:rFonts w:ascii="Courier New" w:hAnsi="Courier New" w:cs="Courier New"/>
-          <w:sz w:val="24"/>
-          <w:szCs w:val="24"/>
-        </w:rPr>
-      </w:pPr>
-    </w:p>
-    <w:p>
-      <w:pPr>
-        <w:jc w:val="center"/>
-        <w:rPr>
-          <w:rFonts w:ascii="Courier New" w:hAnsi="Courier New" w:cs="Courier New"/>
-          <w:sz w:val="24"/>
-          <w:szCs w:val="24"/>
-        </w:rPr>
-      </w:pPr>
-    </w:p>
-    <w:p>
-      <w:pPr>
-        <w:jc w:val="center"/>
-        <w:rPr>
-          <w:rFonts w:ascii="Courier New" w:hAnsi="Courier New" w:cs="Courier New"/>
-          <w:sz w:val="24"/>
-          <w:szCs w:val="24"/>
-        </w:rPr>
-      </w:pPr>
-    </w:p>
-    <w:p>
-      <w:pPr>
-        <w:jc w:val="center"/>
-        <w:rPr>
-          <w:rFonts w:ascii="Courier New" w:hAnsi="Courier New" w:cs="Courier New"/>
-          <w:sz w:val="24"/>
-          <w:szCs w:val="24"/>
-        </w:rPr>
-      </w:pPr>
-    </w:p>
-    <w:p>
-      <w:pPr>
-        <w:jc w:val="center"/>
-        <w:rPr>
-          <w:rFonts w:ascii="Courier New" w:hAnsi="Courier New" w:cs="Courier New"/>
-          <w:sz w:val="24"/>
-          <w:szCs w:val="24"/>
-        </w:rPr>
-      </w:pPr>
-      <w:r>
-        <w:rPr>
-          <w:rFonts w:ascii="Courier New" w:hAnsi="Courier New" w:cs="Courier New"/>
-          <w:sz w:val="24"/>
-          <w:szCs w:val="24"/>
-        </w:rPr>
-        <w:t>TABLE 5</w:t>
-      </w:r>
-    </w:p>
-    <w:p>
-      <w:pPr>
-        <w:rPr>
-          <w:rFonts w:ascii="Courier New" w:hAnsi="Courier New" w:cs="Courier New"/>
-          <w:sz w:val="24"/>
-          <w:szCs w:val="24"/>
-        </w:rPr>
-      </w:pPr>
-      <w:r>
-        <w:rPr>
-          <w:rFonts w:ascii="Courier New" w:hAnsi="Courier New" w:cs="Courier New"/>
-          <w:sz w:val="24"/>
-          <w:szCs w:val="24"/>
-        </w:rPr>
-        <w:t>Table 5 contains the fields for user. It contains the user_id, username, password, role, token, status, user_id is the primary key of this table.</w:t>
-      </w:r>
-    </w:p>
-    <w:p>
-      <w:pPr>
-        <w:rPr>
-          <w:rFonts w:ascii="Courier New" w:hAnsi="Courier New" w:cs="Courier New"/>
-          <w:sz w:val="24"/>
-          <w:szCs w:val="24"/>
-        </w:rPr>
-      </w:pPr>
-    </w:p>
-    <w:p>
-      <w:pPr>
-        <w:jc w:val="center"/>
-        <w:rPr>
-          <w:rFonts w:ascii="Courier New" w:hAnsi="Courier New" w:cs="Courier New"/>
-          <w:sz w:val="24"/>
-          <w:szCs w:val="24"/>
-        </w:rPr>
-      </w:pPr>
+      <w:r>
+        <w:rPr>
+          <w:rFonts w:ascii="Courier New" w:hAnsi="Courier New" w:cs="Courier New"/>
+          <w:sz w:val="24"/>
+          <w:szCs w:val="24"/>
+        </w:rPr>
+        <w:lastRenderedPageBreak/>
+        <w:t xml:space="preserve">TABLE 6. </w:t>
+      </w:r>
       <w:r>
         <w:rPr>
           <w:rFonts w:ascii="Courier New" w:hAnsi="Courier New" w:cs="Courier New"/>
@@ -8794,6 +8733,41 @@
     </w:tbl>
     <w:p>
       <w:pPr>
+        <w:rPr>
+          <w:rFonts w:ascii="Courier New" w:hAnsi="Courier New" w:cs="Courier New"/>
+          <w:sz w:val="24"/>
+          <w:szCs w:val="24"/>
+        </w:rPr>
+      </w:pPr>
+    </w:p>
+    <w:p>
+      <w:pPr>
+        <w:rPr>
+          <w:rFonts w:ascii="Courier New" w:hAnsi="Courier New" w:cs="Courier New"/>
+          <w:sz w:val="24"/>
+          <w:szCs w:val="24"/>
+        </w:rPr>
+      </w:pPr>
+      <w:r>
+        <w:rPr>
+          <w:rFonts w:ascii="Courier New" w:hAnsi="Courier New" w:cs="Courier New"/>
+          <w:sz w:val="24"/>
+          <w:szCs w:val="24"/>
+        </w:rPr>
+        <w:t>Table 6 contains the fields for customer. It contains the customer_id, firstname, lastname,middlename,address,gender, and birthday. customer_id is the primary key of this table.</w:t>
+      </w:r>
+    </w:p>
+    <w:p>
+      <w:pPr>
+        <w:rPr>
+          <w:rFonts w:ascii="Courier New" w:hAnsi="Courier New" w:cs="Courier New"/>
+          <w:sz w:val="24"/>
+          <w:szCs w:val="24"/>
+        </w:rPr>
+      </w:pPr>
+    </w:p>
+    <w:p>
+      <w:pPr>
         <w:jc w:val="center"/>
         <w:rPr>
           <w:rFonts w:ascii="Courier New" w:hAnsi="Courier New" w:cs="Courier New"/>
@@ -8801,60 +8775,14 @@
           <w:szCs w:val="24"/>
         </w:rPr>
       </w:pPr>
-    </w:p>
-    <w:p>
-      <w:pPr>
-        <w:jc w:val="center"/>
-        <w:rPr>
-          <w:rFonts w:ascii="Courier New" w:hAnsi="Courier New" w:cs="Courier New"/>
-          <w:sz w:val="24"/>
-          <w:szCs w:val="24"/>
-        </w:rPr>
-      </w:pPr>
-      <w:r>
-        <w:rPr>
-          <w:rFonts w:ascii="Courier New" w:hAnsi="Courier New" w:cs="Courier New"/>
-          <w:sz w:val="24"/>
-          <w:szCs w:val="24"/>
-        </w:rPr>
-        <w:t>TABLE 6</w:t>
-      </w:r>
-    </w:p>
-    <w:p>
-      <w:pPr>
-        <w:rPr>
-          <w:rFonts w:ascii="Courier New" w:hAnsi="Courier New" w:cs="Courier New"/>
-          <w:sz w:val="24"/>
-          <w:szCs w:val="24"/>
-        </w:rPr>
-      </w:pPr>
-      <w:r>
-        <w:rPr>
-          <w:rFonts w:ascii="Courier New" w:hAnsi="Courier New" w:cs="Courier New"/>
-          <w:sz w:val="24"/>
-          <w:szCs w:val="24"/>
-        </w:rPr>
-        <w:t>Table 6 contains the fields for customer. It contains the customer_id, firstname, lastname,middlename,address,gender, and birthday. customer_id is the primary key of this table.</w:t>
-      </w:r>
-    </w:p>
-    <w:p>
-      <w:pPr>
-        <w:rPr>
-          <w:rFonts w:ascii="Courier New" w:hAnsi="Courier New" w:cs="Courier New"/>
-          <w:sz w:val="24"/>
-          <w:szCs w:val="24"/>
-        </w:rPr>
-      </w:pPr>
-    </w:p>
-    <w:p>
-      <w:pPr>
-        <w:jc w:val="center"/>
-        <w:rPr>
-          <w:rFonts w:ascii="Courier New" w:hAnsi="Courier New" w:cs="Courier New"/>
-          <w:sz w:val="24"/>
-          <w:szCs w:val="24"/>
-        </w:rPr>
-      </w:pPr>
+      <w:r>
+        <w:rPr>
+          <w:rFonts w:ascii="Courier New" w:hAnsi="Courier New" w:cs="Courier New"/>
+          <w:sz w:val="24"/>
+          <w:szCs w:val="24"/>
+        </w:rPr>
+        <w:t xml:space="preserve">TABLE 7. </w:t>
+      </w:r>
       <w:r>
         <w:rPr>
           <w:rFonts w:ascii="Courier New" w:hAnsi="Courier New" w:cs="Courier New"/>
@@ -9544,41 +9472,12 @@
     </w:tbl>
     <w:p>
       <w:pPr>
-        <w:jc w:val="center"/>
-        <w:rPr>
-          <w:rFonts w:ascii="Courier New" w:hAnsi="Courier New" w:cs="Courier New"/>
-          <w:sz w:val="24"/>
-          <w:szCs w:val="24"/>
-        </w:rPr>
-      </w:pPr>
-    </w:p>
-    <w:p>
-      <w:pPr>
-        <w:jc w:val="center"/>
-        <w:rPr>
-          <w:rFonts w:ascii="Courier New" w:hAnsi="Courier New" w:cs="Courier New"/>
-          <w:sz w:val="24"/>
-          <w:szCs w:val="24"/>
-        </w:rPr>
-      </w:pPr>
-    </w:p>
-    <w:p>
-      <w:pPr>
-        <w:jc w:val="center"/>
-        <w:rPr>
-          <w:rFonts w:ascii="Courier New" w:hAnsi="Courier New" w:cs="Courier New"/>
-          <w:sz w:val="24"/>
-          <w:szCs w:val="24"/>
-        </w:rPr>
-      </w:pPr>
-      <w:r>
-        <w:rPr>
-          <w:rFonts w:ascii="Courier New" w:hAnsi="Courier New" w:cs="Courier New"/>
-          <w:sz w:val="24"/>
-          <w:szCs w:val="24"/>
-        </w:rPr>
-        <w:t>TABLE 7</w:t>
-      </w:r>
+        <w:rPr>
+          <w:rFonts w:ascii="Courier New" w:hAnsi="Courier New" w:cs="Courier New"/>
+          <w:sz w:val="24"/>
+          <w:szCs w:val="24"/>
+        </w:rPr>
+      </w:pPr>
     </w:p>
     <w:p>
       <w:pPr>
@@ -9619,18 +9518,37 @@
       <w:pPr>
         <w:rPr>
           <w:rFonts w:ascii="Courier New" w:hAnsi="Courier New" w:cs="Courier New"/>
-          <w:b/>
-          <w:sz w:val="24"/>
-          <w:szCs w:val="24"/>
-        </w:rPr>
-      </w:pPr>
-      <w:r>
-        <w:rPr>
-          <w:rFonts w:ascii="Courier New" w:hAnsi="Courier New" w:cs="Courier New"/>
-          <w:b/>
-          <w:sz w:val="24"/>
-          <w:szCs w:val="24"/>
-        </w:rPr>
+          <w:sz w:val="24"/>
+          <w:szCs w:val="24"/>
+        </w:rPr>
+      </w:pPr>
+    </w:p>
+    <w:p>
+      <w:pPr>
+        <w:rPr>
+          <w:rFonts w:ascii="Courier New" w:hAnsi="Courier New" w:cs="Courier New"/>
+          <w:sz w:val="24"/>
+          <w:szCs w:val="24"/>
+        </w:rPr>
+      </w:pPr>
+    </w:p>
+    <w:p>
+      <w:pPr>
+        <w:rPr>
+          <w:rFonts w:ascii="Courier New" w:hAnsi="Courier New" w:cs="Courier New"/>
+          <w:b/>
+          <w:sz w:val="24"/>
+          <w:szCs w:val="24"/>
+        </w:rPr>
+      </w:pPr>
+      <w:r>
+        <w:rPr>
+          <w:rFonts w:ascii="Courier New" w:hAnsi="Courier New" w:cs="Courier New"/>
+          <w:b/>
+          <w:sz w:val="24"/>
+          <w:szCs w:val="24"/>
+        </w:rPr>
+        <w:lastRenderedPageBreak/>
         <w:t>Architectural Diagram/ Block Diagram</w:t>
       </w:r>
     </w:p>
@@ -9650,7 +9568,7 @@
           <w:szCs w:val="24"/>
         </w:rPr>
         <w:drawing>
-          <wp:anchor distT="0" distB="0" distL="114300" distR="114300" simplePos="0" relativeHeight="251646464" behindDoc="1" locked="0" layoutInCell="1" allowOverlap="1" wp14:anchorId="69E4BFEF" wp14:editId="7C5091B4">
+          <wp:anchor distT="0" distB="0" distL="114300" distR="114300" simplePos="0" relativeHeight="251650560" behindDoc="1" locked="0" layoutInCell="1" allowOverlap="1" wp14:anchorId="69E4BFEF" wp14:editId="7C5091B4">
             <wp:simplePos x="0" y="0"/>
             <wp:positionH relativeFrom="margin">
               <wp:posOffset>25880</wp:posOffset>
@@ -9936,15 +9854,6 @@
       <w:pPr>
         <w:rPr>
           <w:rFonts w:ascii="Courier New" w:hAnsi="Courier New" w:cs="Courier New"/>
-          <w:sz w:val="24"/>
-          <w:szCs w:val="24"/>
-        </w:rPr>
-      </w:pPr>
-    </w:p>
-    <w:p>
-      <w:pPr>
-        <w:rPr>
-          <w:rFonts w:ascii="Courier New" w:hAnsi="Courier New" w:cs="Courier New"/>
           <w:b/>
           <w:sz w:val="24"/>
           <w:szCs w:val="24"/>
@@ -9962,6 +9871,60 @@
     </w:p>
     <w:p>
       <w:pPr>
+        <w:rPr>
+          <w:rFonts w:ascii="Courier New" w:hAnsi="Courier New" w:cs="Courier New"/>
+          <w:b/>
+          <w:sz w:val="24"/>
+          <w:szCs w:val="24"/>
+        </w:rPr>
+      </w:pPr>
+      <w:r>
+        <w:rPr>
+          <w:rFonts w:ascii="Courier New" w:hAnsi="Courier New" w:cs="Courier New"/>
+          <w:sz w:val="24"/>
+          <w:szCs w:val="24"/>
+        </w:rPr>
+        <w:t xml:space="preserve">The diagram 0 is presented below showing the overall </w:t>
+      </w:r>
+      <w:r>
+        <w:rPr>
+          <w:rFonts w:ascii="Courier New" w:hAnsi="Courier New" w:cs="Courier New"/>
+          <w:sz w:val="24"/>
+          <w:szCs w:val="24"/>
+        </w:rPr>
+        <w:t xml:space="preserve">  </w:t>
+      </w:r>
+      <w:r>
+        <w:rPr>
+          <w:rFonts w:ascii="Courier New" w:hAnsi="Courier New" w:cs="Courier New"/>
+          <w:sz w:val="24"/>
+          <w:szCs w:val="24"/>
+        </w:rPr>
+        <w:t>process or context of how the system works.</w:t>
+      </w:r>
+    </w:p>
+    <w:p>
+      <w:pPr>
+        <w:tabs>
+          <w:tab w:val="left" w:pos="1477"/>
+        </w:tabs>
+        <w:rPr>
+          <w:rFonts w:ascii="Courier New" w:hAnsi="Courier New" w:cs="Courier New"/>
+          <w:sz w:val="24"/>
+          <w:szCs w:val="24"/>
+        </w:rPr>
+      </w:pPr>
+      <w:r>
+        <w:rPr>
+          <w:rFonts w:ascii="Courier New" w:hAnsi="Courier New" w:cs="Courier New"/>
+          <w:sz w:val="24"/>
+          <w:szCs w:val="24"/>
+        </w:rPr>
+        <w:tab/>
+      </w:r>
+    </w:p>
+    <w:p>
+      <w:pPr>
         <w:pStyle w:val="NoSpacing"/>
         <w:rPr>
           <w:rFonts w:ascii="Courier New" w:hAnsi="Courier New" w:cs="Courier New"/>
@@ -9969,6 +9932,36 @@
           <w:szCs w:val="24"/>
         </w:rPr>
       </w:pPr>
+    </w:p>
+    <w:p>
+      <w:pPr>
+        <w:pStyle w:val="NoSpacing"/>
+        <w:rPr>
+          <w:rFonts w:ascii="Courier New" w:hAnsi="Courier New" w:cs="Courier New"/>
+          <w:sz w:val="24"/>
+          <w:szCs w:val="24"/>
+        </w:rPr>
+      </w:pPr>
+    </w:p>
+    <w:p>
+      <w:pPr>
+        <w:pStyle w:val="NoSpacing"/>
+        <w:rPr>
+          <w:rFonts w:ascii="Courier New" w:hAnsi="Courier New" w:cs="Courier New"/>
+          <w:sz w:val="24"/>
+          <w:szCs w:val="24"/>
+        </w:rPr>
+      </w:pPr>
+    </w:p>
+    <w:p>
+      <w:pPr>
+        <w:pStyle w:val="NoSpacing"/>
+        <w:rPr>
+          <w:rFonts w:ascii="Courier New" w:hAnsi="Courier New" w:cs="Courier New"/>
+          <w:sz w:val="24"/>
+          <w:szCs w:val="24"/>
+        </w:rPr>
+      </w:pPr>
       <w:r>
         <w:rPr>
           <w:rFonts w:ascii="Courier New" w:hAnsi="Courier New" w:cs="Courier New"/>
@@ -9977,8 +9970,9 @@
           <w:szCs w:val="24"/>
           <w:lang w:val="en-US"/>
         </w:rPr>
+        <w:lastRenderedPageBreak/>
         <w:drawing>
-          <wp:anchor distT="0" distB="0" distL="114300" distR="114300" simplePos="0" relativeHeight="251643392" behindDoc="0" locked="0" layoutInCell="1" allowOverlap="1" wp14:anchorId="7EC2121F" wp14:editId="56DC755D">
+          <wp:anchor distT="0" distB="0" distL="114300" distR="114300" simplePos="0" relativeHeight="251647488" behindDoc="0" locked="0" layoutInCell="1" allowOverlap="1" wp14:anchorId="7EC2121F" wp14:editId="56DC755D">
             <wp:simplePos x="0" y="0"/>
             <wp:positionH relativeFrom="margin">
               <wp:align>center</wp:align>
@@ -10033,38 +10027,6 @@
           </wp:anchor>
         </w:drawing>
       </w:r>
-      <w:r>
-        <w:rPr>
-          <w:rFonts w:ascii="Courier New" w:hAnsi="Courier New" w:cs="Courier New"/>
-          <w:sz w:val="24"/>
-          <w:szCs w:val="24"/>
-        </w:rPr>
-        <w:t xml:space="preserve">     </w:t>
-      </w:r>
-      <w:r>
-        <w:rPr>
-          <w:rFonts w:ascii="Courier New" w:hAnsi="Courier New" w:cs="Courier New"/>
-          <w:sz w:val="24"/>
-          <w:szCs w:val="24"/>
-        </w:rPr>
-        <w:t xml:space="preserve">The diagram 0 is presented below showing the overall </w:t>
-      </w:r>
-      <w:r>
-        <w:rPr>
-          <w:rFonts w:ascii="Courier New" w:hAnsi="Courier New" w:cs="Courier New"/>
-          <w:sz w:val="24"/>
-          <w:szCs w:val="24"/>
-        </w:rPr>
-        <w:t xml:space="preserve">  </w:t>
-      </w:r>
-      <w:r>
-        <w:rPr>
-          <w:rFonts w:ascii="Courier New" w:hAnsi="Courier New" w:cs="Courier New"/>
-          <w:sz w:val="24"/>
-          <w:szCs w:val="24"/>
-        </w:rPr>
-        <w:t xml:space="preserve">process or context of how the system works. </w:t>
-      </w:r>
     </w:p>
     <w:p>
       <w:pPr>
@@ -10207,7 +10169,7 @@
           <w:szCs w:val="24"/>
         </w:rPr>
         <w:drawing>
-          <wp:anchor distT="0" distB="0" distL="114300" distR="114300" simplePos="0" relativeHeight="251664896" behindDoc="0" locked="0" layoutInCell="1" allowOverlap="1" wp14:anchorId="1AA10577" wp14:editId="2947C7F1">
+          <wp:anchor distT="0" distB="0" distL="114300" distR="114300" simplePos="0" relativeHeight="251663872" behindDoc="0" locked="0" layoutInCell="1" allowOverlap="1" wp14:anchorId="1AA10577" wp14:editId="2947C7F1">
             <wp:simplePos x="0" y="0"/>
             <wp:positionH relativeFrom="margin">
               <wp:posOffset>676275</wp:posOffset>
@@ -10307,7 +10269,7 @@
           <w:szCs w:val="24"/>
         </w:rPr>
         <w:drawing>
-          <wp:anchor distT="0" distB="0" distL="114300" distR="114300" simplePos="0" relativeHeight="251674112" behindDoc="0" locked="0" layoutInCell="1" allowOverlap="1" wp14:anchorId="7465D8DB" wp14:editId="755E1BAA">
+          <wp:anchor distT="0" distB="0" distL="114300" distR="114300" simplePos="0" relativeHeight="251668992" behindDoc="0" locked="0" layoutInCell="1" allowOverlap="1" wp14:anchorId="7465D8DB" wp14:editId="755E1BAA">
             <wp:simplePos x="0" y="0"/>
             <wp:positionH relativeFrom="column">
               <wp:posOffset>0</wp:posOffset>
@@ -10392,8 +10354,6 @@
           <w:szCs w:val="24"/>
         </w:rPr>
       </w:pPr>
-      <w:bookmarkStart w:id="0" w:name="_GoBack"/>
-      <w:bookmarkEnd w:id="0"/>
     </w:p>
     <w:p>
       <w:pPr>
@@ -10410,6 +10370,7 @@
           <w:sz w:val="24"/>
           <w:szCs w:val="24"/>
         </w:rPr>
+        <w:lastRenderedPageBreak/>
         <w:t>Figure 6 below shows the tasks of the administrator where the whole management of the system takes place.</w:t>
       </w:r>
     </w:p>
@@ -10430,7 +10391,7 @@
           <w:szCs w:val="24"/>
         </w:rPr>
         <w:drawing>
-          <wp:anchor distT="0" distB="0" distL="114300" distR="114300" simplePos="0" relativeHeight="251675136" behindDoc="0" locked="0" layoutInCell="1" allowOverlap="1" wp14:anchorId="40BE6782" wp14:editId="43400CF4">
+          <wp:anchor distT="0" distB="0" distL="114300" distR="114300" simplePos="0" relativeHeight="251670016" behindDoc="0" locked="0" layoutInCell="1" allowOverlap="1" wp14:anchorId="40BE6782" wp14:editId="43400CF4">
             <wp:simplePos x="0" y="0"/>
             <wp:positionH relativeFrom="margin">
               <wp:align>left</wp:align>
@@ -10513,7 +10474,7 @@
           <w:szCs w:val="24"/>
         </w:rPr>
         <w:drawing>
-          <wp:anchor distT="0" distB="0" distL="114300" distR="114300" simplePos="0" relativeHeight="251668992" behindDoc="0" locked="0" layoutInCell="1" allowOverlap="1" wp14:anchorId="05DD14C5" wp14:editId="0D727301">
+          <wp:anchor distT="0" distB="0" distL="114300" distR="114300" simplePos="0" relativeHeight="251667968" behindDoc="0" locked="0" layoutInCell="1" allowOverlap="1" wp14:anchorId="05DD14C5" wp14:editId="0D727301">
             <wp:simplePos x="0" y="0"/>
             <wp:positionH relativeFrom="margin">
               <wp:align>center</wp:align>
@@ -10617,13 +10578,36 @@
           <w:szCs w:val="24"/>
         </w:rPr>
       </w:pPr>
-      <w:r>
-        <w:rPr>
-          <w:rFonts w:ascii="Courier New" w:hAnsi="Courier New" w:cs="Courier New"/>
-          <w:b/>
-          <w:sz w:val="24"/>
-          <w:szCs w:val="24"/>
-        </w:rPr>
+    </w:p>
+    <w:p>
+      <w:pPr>
+        <w:jc w:val="both"/>
+        <w:rPr>
+          <w:rFonts w:ascii="Courier New" w:hAnsi="Courier New" w:cs="Courier New"/>
+          <w:b/>
+          <w:sz w:val="24"/>
+          <w:szCs w:val="24"/>
+        </w:rPr>
+      </w:pPr>
+    </w:p>
+    <w:p>
+      <w:pPr>
+        <w:jc w:val="both"/>
+        <w:rPr>
+          <w:rFonts w:ascii="Courier New" w:hAnsi="Courier New" w:cs="Courier New"/>
+          <w:b/>
+          <w:sz w:val="24"/>
+          <w:szCs w:val="24"/>
+        </w:rPr>
+      </w:pPr>
+      <w:r>
+        <w:rPr>
+          <w:rFonts w:ascii="Courier New" w:hAnsi="Courier New" w:cs="Courier New"/>
+          <w:b/>
+          <w:sz w:val="24"/>
+          <w:szCs w:val="24"/>
+        </w:rPr>
+        <w:lastRenderedPageBreak/>
         <w:t xml:space="preserve">Sample Mock-up </w:t>
       </w:r>
     </w:p>
@@ -10904,49 +10888,22 @@
           <w:szCs w:val="24"/>
         </w:rPr>
       </w:pPr>
-    </w:p>
-    <w:p>
-      <w:pPr>
-        <w:rPr>
-          <w:rFonts w:ascii="Courier New" w:hAnsi="Courier New" w:cs="Courier New"/>
-          <w:sz w:val="24"/>
-          <w:szCs w:val="24"/>
-        </w:rPr>
-      </w:pPr>
-    </w:p>
-    <w:p>
-      <w:pPr>
-        <w:rPr>
-          <w:rFonts w:ascii="Courier New" w:hAnsi="Courier New" w:cs="Courier New"/>
-          <w:sz w:val="24"/>
-          <w:szCs w:val="24"/>
-        </w:rPr>
-      </w:pPr>
-    </w:p>
-    <w:p>
-      <w:pPr>
-        <w:rPr>
-          <w:rFonts w:ascii="Courier New" w:hAnsi="Courier New" w:cs="Courier New"/>
-          <w:sz w:val="24"/>
-          <w:szCs w:val="24"/>
-        </w:rPr>
-      </w:pPr>
-    </w:p>
-    <w:p>
-      <w:pPr>
-        <w:rPr>
-          <w:rFonts w:ascii="Courier New" w:hAnsi="Courier New" w:cs="Courier New"/>
-          <w:sz w:val="24"/>
-          <w:szCs w:val="24"/>
-        </w:rPr>
-      </w:pPr>
-      <w:r>
-        <w:rPr>
-          <w:rFonts w:ascii="Courier New" w:hAnsi="Courier New" w:cs="Courier New"/>
-          <w:sz w:val="24"/>
-          <w:szCs w:val="24"/>
-        </w:rPr>
-        <w:t>Figure 2 shows how the technique produces continuous release cycles with tiny, incremental modifications from one release to the next. Each iteration ends with a test of the final result. The Agile technique helps teams involve business stakeholders and get input throughout the project. It also helps teams discover and address minor project issues before they become more significant problems. Agile's phases include gathering requirements, analyzing, designing, coding, testing, and maintenance.</w:t>
+      <w:r>
+        <w:rPr>
+          <w:rFonts w:ascii="Courier New" w:hAnsi="Courier New" w:cs="Courier New"/>
+          <w:sz w:val="24"/>
+          <w:szCs w:val="24"/>
+        </w:rPr>
+        <w:t xml:space="preserve">Figure 2 shows how the technique produces continuous release cycles with tiny, incremental modifications from one release to the next. Each iteration ends with a test of the final result. The Agile technique helps teams involve business stakeholders and get input throughout the project. It also helps teams discover and address minor project issues before they become </w:t>
+      </w:r>
+      <w:r>
+        <w:rPr>
+          <w:rFonts w:ascii="Courier New" w:hAnsi="Courier New" w:cs="Courier New"/>
+          <w:sz w:val="24"/>
+          <w:szCs w:val="24"/>
+        </w:rPr>
+        <w:lastRenderedPageBreak/>
+        <w:t>more significant problems. Agile's phases include gathering requirements, analyzing, designing, coding, testing, and maintenance.</w:t>
       </w:r>
     </w:p>
     <w:p>
@@ -10970,14 +10927,6 @@
           <w:szCs w:val="24"/>
         </w:rPr>
       </w:pPr>
-      <w:r>
-        <w:rPr>
-          <w:rFonts w:ascii="Courier New" w:hAnsi="Courier New" w:cs="Courier New"/>
-          <w:sz w:val="24"/>
-          <w:szCs w:val="24"/>
-        </w:rPr>
-        <w:br w:type="page"/>
-      </w:r>
       <w:r>
         <w:rPr>
           <w:rFonts w:ascii="Courier New" w:hAnsi="Courier New" w:cs="Courier New"/>
@@ -10988,7 +10937,111 @@
         <mc:AlternateContent>
           <mc:Choice Requires="wps">
             <w:drawing>
-              <wp:anchor distT="0" distB="0" distL="114300" distR="114300" simplePos="0" relativeHeight="251663872" behindDoc="0" locked="0" layoutInCell="1" allowOverlap="1" wp14:anchorId="31CB7B36" wp14:editId="664282DC">
+              <wp:anchor distT="0" distB="0" distL="114300" distR="114300" simplePos="0" relativeHeight="251671040" behindDoc="0" locked="0" layoutInCell="1" allowOverlap="1" wp14:anchorId="4D64D76D" wp14:editId="7591FDFD">
+                <wp:simplePos x="0" y="0"/>
+                <wp:positionH relativeFrom="column">
+                  <wp:posOffset>1721905</wp:posOffset>
+                </wp:positionH>
+                <wp:positionV relativeFrom="paragraph">
+                  <wp:posOffset>5297253</wp:posOffset>
+                </wp:positionV>
+                <wp:extent cx="3396343" cy="498764"/>
+                <wp:effectExtent l="0" t="0" r="0" b="0"/>
+                <wp:wrapNone/>
+                <wp:docPr id="1" name="Text Box 1"/>
+                <wp:cNvGraphicFramePr/>
+                <a:graphic xmlns:a="http://schemas.openxmlformats.org/drawingml/2006/main">
+                  <a:graphicData uri="http://schemas.microsoft.com/office/word/2010/wordprocessingShape">
+                    <wps:wsp>
+                      <wps:cNvSpPr txBox="1"/>
+                      <wps:spPr>
+                        <a:xfrm>
+                          <a:off x="0" y="0"/>
+                          <a:ext cx="3396343" cy="498764"/>
+                        </a:xfrm>
+                        <a:prstGeom prst="rect">
+                          <a:avLst/>
+                        </a:prstGeom>
+                        <a:solidFill>
+                          <a:schemeClr val="lt1"/>
+                        </a:solidFill>
+                        <a:ln w="6350">
+                          <a:noFill/>
+                        </a:ln>
+                      </wps:spPr>
+                      <wps:txbx>
+                        <w:txbxContent>
+                          <w:p>
+                            <w:r>
+                              <w:rPr>
+                                <w:rFonts w:ascii="Courier New" w:hAnsi="Courier New" w:cs="Courier New"/>
+                                <w:b/>
+                                <w:sz w:val="24"/>
+                                <w:szCs w:val="24"/>
+                              </w:rPr>
+                              <w:t>Figure 2. SLDC Agile Model</w:t>
+                            </w:r>
+                          </w:p>
+                        </w:txbxContent>
+                      </wps:txbx>
+                      <wps:bodyPr rot="0" spcFirstLastPara="0" vertOverflow="overflow" horzOverflow="overflow" vert="horz" wrap="square" lIns="91440" tIns="45720" rIns="91440" bIns="45720" numCol="1" spcCol="0" rtlCol="0" fromWordArt="0" anchor="t" anchorCtr="0" forceAA="0" compatLnSpc="1">
+                        <a:prstTxWarp prst="textNoShape">
+                          <a:avLst/>
+                        </a:prstTxWarp>
+                        <a:noAutofit/>
+                      </wps:bodyPr>
+                    </wps:wsp>
+                  </a:graphicData>
+                </a:graphic>
+              </wp:anchor>
+            </w:drawing>
+          </mc:Choice>
+          <mc:Fallback>
+            <w:pict>
+              <v:shapetype w14:anchorId="4D64D76D" id="_x0000_t202" coordsize="21600,21600" o:spt="202" path="m,l,21600r21600,l21600,xe">
+                <v:stroke joinstyle="miter"/>
+                <v:path gradientshapeok="t" o:connecttype="rect"/>
+              </v:shapetype>
+              <v:shape id="Text Box 1" o:spid="_x0000_s1029" type="#_x0000_t202" style="position:absolute;margin-left:135.6pt;margin-top:417.1pt;width:267.45pt;height:39.25pt;z-index:251671040;visibility:visible;mso-wrap-style:square;mso-wrap-distance-left:9pt;mso-wrap-distance-top:0;mso-wrap-distance-right:9pt;mso-wrap-distance-bottom:0;mso-position-horizontal:absolute;mso-position-horizontal-relative:text;mso-position-vertical:absolute;mso-position-vertical-relative:text;v-text-anchor:top" o:gfxdata="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" fillcolor="white [3201]" stroked="f" strokeweight=".5pt">
+                <v:textbox>
+                  <w:txbxContent>
+                    <w:p>
+                      <w:r>
+                        <w:rPr>
+                          <w:rFonts w:ascii="Courier New" w:hAnsi="Courier New" w:cs="Courier New"/>
+                          <w:b/>
+                          <w:sz w:val="24"/>
+                          <w:szCs w:val="24"/>
+                        </w:rPr>
+                        <w:t>Figure 2. SLDC Agile Model</w:t>
+                      </w:r>
+                    </w:p>
+                  </w:txbxContent>
+                </v:textbox>
+              </v:shape>
+            </w:pict>
+          </mc:Fallback>
+        </mc:AlternateContent>
+      </w:r>
+      <w:r>
+        <w:rPr>
+          <w:rFonts w:ascii="Courier New" w:hAnsi="Courier New" w:cs="Courier New"/>
+          <w:sz w:val="24"/>
+          <w:szCs w:val="24"/>
+        </w:rPr>
+        <w:br w:type="page"/>
+      </w:r>
+      <w:r>
+        <w:rPr>
+          <w:rFonts w:ascii="Courier New" w:hAnsi="Courier New" w:cs="Courier New"/>
+          <w:noProof/>
+          <w:sz w:val="24"/>
+          <w:szCs w:val="24"/>
+        </w:rPr>
+        <mc:AlternateContent>
+          <mc:Choice Requires="wps">
+            <w:drawing>
+              <wp:anchor distT="0" distB="0" distL="114300" distR="114300" simplePos="0" relativeHeight="251662848" behindDoc="0" locked="0" layoutInCell="1" allowOverlap="1" wp14:anchorId="31CB7B36" wp14:editId="664282DC">
                 <wp:simplePos x="0" y="0"/>
                 <wp:positionH relativeFrom="column">
                   <wp:posOffset>3970432</wp:posOffset>
@@ -11078,7 +11131,7 @@
         <mc:AlternateContent>
           <mc:Choice Requires="wps">
             <w:drawing>
-              <wp:anchor distT="0" distB="0" distL="114300" distR="114300" simplePos="0" relativeHeight="251652608" behindDoc="0" locked="0" layoutInCell="1" allowOverlap="1" wp14:anchorId="20A30D43" wp14:editId="2A4086ED">
+              <wp:anchor distT="0" distB="0" distL="114300" distR="114300" simplePos="0" relativeHeight="251651584" behindDoc="0" locked="0" layoutInCell="1" allowOverlap="1" wp14:anchorId="20A30D43" wp14:editId="2A4086ED">
                 <wp:simplePos x="0" y="0"/>
                 <wp:positionH relativeFrom="margin">
                   <wp:align>center</wp:align>
@@ -11178,7 +11231,7 @@
         <mc:AlternateContent>
           <mc:Choice Requires="wps">
             <w:drawing>
-              <wp:anchor distT="0" distB="0" distL="114300" distR="114300" simplePos="0" relativeHeight="251654656" behindDoc="0" locked="0" layoutInCell="1" allowOverlap="1" wp14:anchorId="088505CC" wp14:editId="723C1276">
+              <wp:anchor distT="0" distB="0" distL="114300" distR="114300" simplePos="0" relativeHeight="251653632" behindDoc="0" locked="0" layoutInCell="1" allowOverlap="1" wp14:anchorId="088505CC" wp14:editId="723C1276">
                 <wp:simplePos x="0" y="0"/>
                 <wp:positionH relativeFrom="margin">
                   <wp:posOffset>381000</wp:posOffset>
@@ -11284,7 +11337,7 @@
         <mc:AlternateContent>
           <mc:Choice Requires="wps">
             <w:drawing>
-              <wp:anchor distT="0" distB="0" distL="114300" distR="114300" simplePos="0" relativeHeight="251660800" behindDoc="0" locked="0" layoutInCell="1" allowOverlap="1" wp14:anchorId="059D3148" wp14:editId="7A7846BC">
+              <wp:anchor distT="0" distB="0" distL="114300" distR="114300" simplePos="0" relativeHeight="251659776" behindDoc="0" locked="0" layoutInCell="1" allowOverlap="1" wp14:anchorId="059D3148" wp14:editId="7A7846BC">
                 <wp:simplePos x="0" y="0"/>
                 <wp:positionH relativeFrom="column">
                   <wp:posOffset>1447483</wp:posOffset>
@@ -11360,7 +11413,7 @@
         <mc:AlternateContent>
           <mc:Choice Requires="wps">
             <w:drawing>
-              <wp:anchor distT="0" distB="0" distL="114300" distR="114300" simplePos="0" relativeHeight="251655680" behindDoc="0" locked="0" layoutInCell="1" allowOverlap="1" wp14:anchorId="733E813F" wp14:editId="3FF13DE8">
+              <wp:anchor distT="0" distB="0" distL="114300" distR="114300" simplePos="0" relativeHeight="251654656" behindDoc="0" locked="0" layoutInCell="1" allowOverlap="1" wp14:anchorId="733E813F" wp14:editId="3FF13DE8">
                 <wp:simplePos x="0" y="0"/>
                 <wp:positionH relativeFrom="margin">
                   <wp:align>center</wp:align>
@@ -11464,7 +11517,7 @@
         <mc:AlternateContent>
           <mc:Choice Requires="wps">
             <w:drawing>
-              <wp:anchor distT="0" distB="0" distL="114300" distR="114300" simplePos="0" relativeHeight="251661824" behindDoc="0" locked="0" layoutInCell="1" allowOverlap="1" wp14:anchorId="24E0B60A" wp14:editId="5BB45F6B">
+              <wp:anchor distT="0" distB="0" distL="114300" distR="114300" simplePos="0" relativeHeight="251660800" behindDoc="0" locked="0" layoutInCell="1" allowOverlap="1" wp14:anchorId="24E0B60A" wp14:editId="5BB45F6B">
                 <wp:simplePos x="0" y="0"/>
                 <wp:positionH relativeFrom="column">
                   <wp:posOffset>3971924</wp:posOffset>
@@ -11540,7 +11593,7 @@
         <mc:AlternateContent>
           <mc:Choice Requires="wps">
             <w:drawing>
-              <wp:anchor distT="0" distB="0" distL="114300" distR="114300" simplePos="0" relativeHeight="251657728" behindDoc="0" locked="0" layoutInCell="1" allowOverlap="1" wp14:anchorId="31BD7825" wp14:editId="4CB6E8F9">
+              <wp:anchor distT="0" distB="0" distL="114300" distR="114300" simplePos="0" relativeHeight="251656704" behindDoc="0" locked="0" layoutInCell="1" allowOverlap="1" wp14:anchorId="31BD7825" wp14:editId="4CB6E8F9">
                 <wp:simplePos x="0" y="0"/>
                 <wp:positionH relativeFrom="column">
                   <wp:posOffset>4095750</wp:posOffset>
@@ -11643,7 +11696,7 @@
         <mc:AlternateContent>
           <mc:Choice Requires="wps">
             <w:drawing>
-              <wp:anchor distT="0" distB="0" distL="114300" distR="114300" simplePos="0" relativeHeight="251662848" behindDoc="0" locked="0" layoutInCell="1" allowOverlap="1" wp14:anchorId="201487E1" wp14:editId="4EAD7A09">
+              <wp:anchor distT="0" distB="0" distL="114300" distR="114300" simplePos="0" relativeHeight="251661824" behindDoc="0" locked="0" layoutInCell="1" allowOverlap="1" wp14:anchorId="201487E1" wp14:editId="4EAD7A09">
                 <wp:simplePos x="0" y="0"/>
                 <wp:positionH relativeFrom="column">
                   <wp:posOffset>4760913</wp:posOffset>
@@ -11720,7 +11773,7 @@
         <mc:AlternateContent>
           <mc:Choice Requires="wps">
             <w:drawing>
-              <wp:anchor distT="0" distB="0" distL="114300" distR="114300" simplePos="0" relativeHeight="251656704" behindDoc="0" locked="0" layoutInCell="1" allowOverlap="1" wp14:anchorId="702F870E" wp14:editId="6A5D117B">
+              <wp:anchor distT="0" distB="0" distL="114300" distR="114300" simplePos="0" relativeHeight="251655680" behindDoc="0" locked="0" layoutInCell="1" allowOverlap="1" wp14:anchorId="702F870E" wp14:editId="6A5D117B">
                 <wp:simplePos x="0" y="0"/>
                 <wp:positionH relativeFrom="column">
                   <wp:posOffset>4171950</wp:posOffset>
@@ -11824,7 +11877,7 @@
         <mc:AlternateContent>
           <mc:Choice Requires="wps">
             <w:drawing>
-              <wp:anchor distT="0" distB="0" distL="114300" distR="114300" simplePos="0" relativeHeight="251653632" behindDoc="0" locked="0" layoutInCell="1" allowOverlap="1" wp14:anchorId="0F747D05" wp14:editId="02ECDA6C">
+              <wp:anchor distT="0" distB="0" distL="114300" distR="114300" simplePos="0" relativeHeight="251652608" behindDoc="0" locked="0" layoutInCell="1" allowOverlap="1" wp14:anchorId="0F747D05" wp14:editId="02ECDA6C">
                 <wp:simplePos x="0" y="0"/>
                 <wp:positionH relativeFrom="margin">
                   <wp:posOffset>352425</wp:posOffset>
@@ -11930,7 +11983,7 @@
         <mc:AlternateContent>
           <mc:Choice Requires="wps">
             <w:drawing>
-              <wp:anchor distT="0" distB="0" distL="114300" distR="114300" simplePos="0" relativeHeight="251659776" behindDoc="0" locked="0" layoutInCell="1" allowOverlap="1" wp14:anchorId="53841E26" wp14:editId="0E858B80">
+              <wp:anchor distT="0" distB="0" distL="114300" distR="114300" simplePos="0" relativeHeight="251658752" behindDoc="0" locked="0" layoutInCell="1" allowOverlap="1" wp14:anchorId="53841E26" wp14:editId="0E858B80">
                 <wp:simplePos x="0" y="0"/>
                 <wp:positionH relativeFrom="column">
                   <wp:posOffset>685483</wp:posOffset>
@@ -12001,7 +12054,7 @@
         <mc:AlternateContent>
           <mc:Choice Requires="wps">
             <w:drawing>
-              <wp:anchor distT="0" distB="0" distL="114300" distR="114300" simplePos="0" relativeHeight="251658752" behindDoc="0" locked="0" layoutInCell="1" allowOverlap="1" wp14:anchorId="34456300" wp14:editId="64F3C500">
+              <wp:anchor distT="0" distB="0" distL="114300" distR="114300" simplePos="0" relativeHeight="251657728" behindDoc="0" locked="0" layoutInCell="1" allowOverlap="1" wp14:anchorId="34456300" wp14:editId="64F3C500">
                 <wp:simplePos x="0" y="0"/>
                 <wp:positionH relativeFrom="column">
                   <wp:posOffset>1456690</wp:posOffset>
@@ -12068,44 +12121,6 @@
     </w:p>
     <w:p>
       <w:pPr>
-        <w:rPr>
-          <w:rFonts w:ascii="Courier New" w:hAnsi="Courier New" w:cs="Courier New"/>
-          <w:sz w:val="24"/>
-          <w:szCs w:val="24"/>
-        </w:rPr>
-      </w:pPr>
-    </w:p>
-    <w:p>
-      <w:pPr>
-        <w:rPr>
-          <w:rFonts w:ascii="Courier New" w:hAnsi="Courier New" w:cs="Courier New"/>
-          <w:sz w:val="24"/>
-          <w:szCs w:val="24"/>
-        </w:rPr>
-      </w:pPr>
-    </w:p>
-    <w:p>
-      <w:pPr>
-        <w:jc w:val="center"/>
-        <w:rPr>
-          <w:rFonts w:ascii="Courier New" w:hAnsi="Courier New" w:cs="Courier New"/>
-          <w:b/>
-          <w:sz w:val="24"/>
-          <w:szCs w:val="24"/>
-        </w:rPr>
-      </w:pPr>
-      <w:r>
-        <w:rPr>
-          <w:rFonts w:ascii="Courier New" w:hAnsi="Courier New" w:cs="Courier New"/>
-          <w:b/>
-          <w:sz w:val="24"/>
-          <w:szCs w:val="24"/>
-        </w:rPr>
-        <w:t>Figure 2. SLDC Agile Model</w:t>
-      </w:r>
-    </w:p>
-    <w:p>
-      <w:pPr>
         <w:pStyle w:val="ListParagraph"/>
         <w:numPr>
           <w:ilvl w:val="0"/>
@@ -12125,6 +12140,7 @@
           <w:sz w:val="24"/>
           <w:szCs w:val="24"/>
         </w:rPr>
+        <w:lastRenderedPageBreak/>
         <w:t>Requirement Collection</w:t>
       </w:r>
     </w:p>
@@ -12525,46 +12541,6 @@
         </w:rPr>
         <w:t xml:space="preserve">    In order to determine whether the system was operating properly at this stage, the researchers conducted a number of tests. To ensure that the user's needs are met and any defects are fixed, the researchers gave all responders a </w:t>
       </w:r>
-    </w:p>
-    <w:p>
-      <w:pPr>
-        <w:pStyle w:val="ListParagraph"/>
-        <w:rPr>
-          <w:rFonts w:ascii="Courier New" w:hAnsi="Courier New" w:cs="Courier New"/>
-          <w:sz w:val="24"/>
-          <w:szCs w:val="24"/>
-        </w:rPr>
-      </w:pPr>
-    </w:p>
-    <w:p>
-      <w:pPr>
-        <w:pStyle w:val="ListParagraph"/>
-        <w:rPr>
-          <w:rFonts w:ascii="Courier New" w:hAnsi="Courier New" w:cs="Courier New"/>
-          <w:sz w:val="24"/>
-          <w:szCs w:val="24"/>
-        </w:rPr>
-      </w:pPr>
-    </w:p>
-    <w:p>
-      <w:pPr>
-        <w:pStyle w:val="ListParagraph"/>
-        <w:rPr>
-          <w:rFonts w:ascii="Courier New" w:hAnsi="Courier New" w:cs="Courier New"/>
-          <w:sz w:val="24"/>
-          <w:szCs w:val="24"/>
-        </w:rPr>
-      </w:pPr>
-    </w:p>
-    <w:p>
-      <w:pPr>
-        <w:pStyle w:val="ListParagraph"/>
-        <w:rPr>
-          <w:rFonts w:ascii="Courier New" w:hAnsi="Courier New" w:cs="Courier New"/>
-          <w:sz w:val="24"/>
-          <w:szCs w:val="24"/>
-        </w:rPr>
-      </w:pPr>
       <w:r>
         <w:rPr>
           <w:rFonts w:ascii="Courier New" w:hAnsi="Courier New" w:cs="Courier New"/>
@@ -12639,6 +12615,7 @@
           <w:sz w:val="24"/>
           <w:szCs w:val="24"/>
         </w:rPr>
+        <w:lastRenderedPageBreak/>
         <w:t>address any problems as quickly as possible, the client also looked to see if there were any. To make sure the system operates properly, the researchers protected it day by day</w:t>
       </w:r>
       <w:r>
@@ -12910,38 +12887,16 @@
           <w:sz w:val="24"/>
           <w:szCs w:val="24"/>
         </w:rPr>
-        <w:t xml:space="preserve">This table depicts how the researchers planned and built the system utilizing the agile model over four months. It displayed the various tasks that were completed on a certain date. Each </w:t>
-      </w:r>
-    </w:p>
-    <w:p>
-      <w:pPr>
-        <w:ind w:left="-15" w:firstLine="720"/>
-        <w:rPr>
-          <w:rFonts w:ascii="Courier New" w:hAnsi="Courier New" w:cs="Courier New"/>
-          <w:sz w:val="24"/>
-          <w:szCs w:val="24"/>
-        </w:rPr>
-      </w:pPr>
-    </w:p>
-    <w:p>
-      <w:pPr>
-        <w:ind w:left="-15" w:firstLine="720"/>
-        <w:rPr>
-          <w:rFonts w:ascii="Courier New" w:hAnsi="Courier New" w:cs="Courier New"/>
-          <w:sz w:val="24"/>
-          <w:szCs w:val="24"/>
-        </w:rPr>
-      </w:pPr>
-    </w:p>
-    <w:p>
-      <w:pPr>
-        <w:ind w:left="-15" w:firstLine="720"/>
-        <w:rPr>
-          <w:rFonts w:ascii="Courier New" w:hAnsi="Courier New" w:cs="Courier New"/>
-          <w:sz w:val="24"/>
-          <w:szCs w:val="24"/>
-        </w:rPr>
-      </w:pPr>
+        <w:t>This table depicts how the researchers planned and built the system utilizing the agile model over four months. It displayed the various tasks that were co</w:t>
+      </w:r>
+      <w:r>
+        <w:rPr>
+          <w:rFonts w:ascii="Courier New" w:hAnsi="Courier New" w:cs="Courier New"/>
+          <w:sz w:val="24"/>
+          <w:szCs w:val="24"/>
+        </w:rPr>
+        <w:t xml:space="preserve">mpleted on a certain date. Each </w:t>
+      </w:r>
       <w:r>
         <w:rPr>
           <w:rFonts w:ascii="Courier New" w:hAnsi="Courier New" w:cs="Courier New"/>
@@ -12963,6 +12918,16 @@
     </w:p>
     <w:p>
       <w:pPr>
+        <w:pStyle w:val="ListParagraph"/>
+        <w:rPr>
+          <w:rFonts w:ascii="Courier New" w:hAnsi="Courier New" w:cs="Courier New"/>
+          <w:sz w:val="24"/>
+          <w:szCs w:val="24"/>
+        </w:rPr>
+      </w:pPr>
+    </w:p>
+    <w:p>
+      <w:pPr>
         <w:rPr>
           <w:rFonts w:ascii="Courier New" w:hAnsi="Courier New" w:cs="Courier New"/>
           <w:sz w:val="24"/>
@@ -12977,6 +12942,7 @@
           <w:sz w:val="24"/>
           <w:szCs w:val="24"/>
         </w:rPr>
+        <w:lastRenderedPageBreak/>
         <w:t>Testing</w:t>
       </w:r>
     </w:p>
@@ -13145,6 +13111,218 @@
     </w:p>
     <w:p>
       <w:pPr>
+        <w:jc w:val="both"/>
+        <w:rPr>
+          <w:rFonts w:ascii="Courier New" w:hAnsi="Courier New" w:cs="Courier New"/>
+          <w:sz w:val="24"/>
+          <w:szCs w:val="24"/>
+        </w:rPr>
+      </w:pPr>
+    </w:p>
+    <w:p>
+      <w:pPr>
+        <w:jc w:val="both"/>
+        <w:rPr>
+          <w:rFonts w:ascii="Courier New" w:hAnsi="Courier New" w:cs="Courier New"/>
+          <w:sz w:val="24"/>
+          <w:szCs w:val="24"/>
+        </w:rPr>
+      </w:pPr>
+    </w:p>
+    <w:p>
+      <w:pPr>
+        <w:jc w:val="both"/>
+        <w:rPr>
+          <w:rFonts w:ascii="Courier New" w:hAnsi="Courier New" w:cs="Courier New"/>
+          <w:sz w:val="24"/>
+          <w:szCs w:val="24"/>
+        </w:rPr>
+      </w:pPr>
+    </w:p>
+    <w:p>
+      <w:pPr>
+        <w:jc w:val="both"/>
+        <w:rPr>
+          <w:rFonts w:ascii="Courier New" w:hAnsi="Courier New" w:cs="Courier New"/>
+          <w:sz w:val="24"/>
+          <w:szCs w:val="24"/>
+        </w:rPr>
+      </w:pPr>
+    </w:p>
+    <w:p>
+      <w:pPr>
+        <w:jc w:val="both"/>
+        <w:rPr>
+          <w:rFonts w:ascii="Courier New" w:hAnsi="Courier New" w:cs="Courier New"/>
+          <w:sz w:val="24"/>
+          <w:szCs w:val="24"/>
+        </w:rPr>
+      </w:pPr>
+    </w:p>
+    <w:p>
+      <w:pPr>
+        <w:jc w:val="both"/>
+        <w:rPr>
+          <w:rFonts w:ascii="Courier New" w:hAnsi="Courier New" w:cs="Courier New"/>
+          <w:sz w:val="24"/>
+          <w:szCs w:val="24"/>
+        </w:rPr>
+      </w:pPr>
+    </w:p>
+    <w:p>
+      <w:pPr>
+        <w:jc w:val="both"/>
+        <w:rPr>
+          <w:rFonts w:ascii="Courier New" w:hAnsi="Courier New" w:cs="Courier New"/>
+          <w:sz w:val="24"/>
+          <w:szCs w:val="24"/>
+        </w:rPr>
+      </w:pPr>
+    </w:p>
+    <w:p>
+      <w:pPr>
+        <w:jc w:val="both"/>
+        <w:rPr>
+          <w:rFonts w:ascii="Courier New" w:hAnsi="Courier New" w:cs="Courier New"/>
+          <w:sz w:val="24"/>
+          <w:szCs w:val="24"/>
+        </w:rPr>
+      </w:pPr>
+    </w:p>
+    <w:p>
+      <w:pPr>
+        <w:jc w:val="both"/>
+        <w:rPr>
+          <w:rFonts w:ascii="Courier New" w:hAnsi="Courier New" w:cs="Courier New"/>
+          <w:sz w:val="24"/>
+          <w:szCs w:val="24"/>
+        </w:rPr>
+      </w:pPr>
+      <w:bookmarkStart w:id="0" w:name="_GoBack"/>
+      <w:bookmarkEnd w:id="0"/>
+    </w:p>
+    <w:p>
+      <w:pPr>
+        <w:jc w:val="both"/>
+        <w:rPr>
+          <w:rFonts w:ascii="Courier New" w:hAnsi="Courier New" w:cs="Courier New"/>
+          <w:sz w:val="24"/>
+          <w:szCs w:val="24"/>
+        </w:rPr>
+      </w:pPr>
+    </w:p>
+    <w:p>
+      <w:pPr>
+        <w:spacing w:after="0" w:line="240" w:lineRule="auto"/>
+        <w:jc w:val="center"/>
+        <w:rPr>
+          <w:rFonts w:ascii="Courier New" w:hAnsi="Courier New" w:cs="Courier New"/>
+          <w:b/>
+          <w:bCs/>
+          <w:sz w:val="24"/>
+          <w:szCs w:val="24"/>
+        </w:rPr>
+      </w:pPr>
+      <w:r>
+        <w:rPr>
+          <w:rFonts w:ascii="Courier New" w:hAnsi="Courier New" w:cs="Courier New"/>
+          <w:b/>
+          <w:bCs/>
+          <w:sz w:val="24"/>
+          <w:szCs w:val="24"/>
+        </w:rPr>
+        <w:t>Chapter IV</w:t>
+      </w:r>
+    </w:p>
+    <w:p>
+      <w:pPr>
+        <w:spacing w:after="0" w:line="240" w:lineRule="auto"/>
+        <w:jc w:val="center"/>
+        <w:rPr>
+          <w:rFonts w:ascii="Courier New" w:hAnsi="Courier New" w:cs="Courier New"/>
+          <w:b/>
+          <w:bCs/>
+          <w:sz w:val="24"/>
+          <w:szCs w:val="24"/>
+        </w:rPr>
+      </w:pPr>
+      <w:r>
+        <w:rPr>
+          <w:rStyle w:val="normaltextrun"/>
+          <w:rFonts w:ascii="Courier New" w:hAnsi="Courier New" w:cs="Courier New"/>
+          <w:b/>
+          <w:bCs/>
+          <w:color w:val="000000"/>
+          <w:sz w:val="24"/>
+          <w:szCs w:val="24"/>
+          <w:bdr w:val="none" w:sz="0" w:space="0" w:color="auto" w:frame="1"/>
+          <w:lang w:val="en-PH"/>
+        </w:rPr>
+        <w:t>DEVELOPMENT, TESTING AND EVALUATION RES</w:t>
+      </w:r>
+    </w:p>
+    <w:p>
+      <w:pPr>
+        <w:jc w:val="both"/>
+        <w:rPr>
+          <w:rFonts w:ascii="Courier New" w:hAnsi="Courier New" w:cs="Courier New"/>
+          <w:sz w:val="24"/>
+          <w:szCs w:val="24"/>
+        </w:rPr>
+      </w:pPr>
+    </w:p>
+    <w:p>
+      <w:pPr>
+        <w:jc w:val="both"/>
+        <w:rPr>
+          <w:rFonts w:ascii="Courier New" w:hAnsi="Courier New" w:cs="Courier New"/>
+          <w:sz w:val="24"/>
+          <w:szCs w:val="24"/>
+        </w:rPr>
+      </w:pPr>
+    </w:p>
+    <w:p>
+      <w:pPr>
+        <w:jc w:val="both"/>
+        <w:rPr>
+          <w:rFonts w:ascii="Courier New" w:hAnsi="Courier New" w:cs="Courier New"/>
+          <w:sz w:val="24"/>
+          <w:szCs w:val="24"/>
+        </w:rPr>
+      </w:pPr>
+    </w:p>
+    <w:p>
+      <w:pPr>
+        <w:jc w:val="both"/>
+        <w:rPr>
+          <w:rFonts w:ascii="Courier New" w:hAnsi="Courier New" w:cs="Courier New"/>
+          <w:sz w:val="24"/>
+          <w:szCs w:val="24"/>
+        </w:rPr>
+      </w:pPr>
+    </w:p>
+    <w:p>
+      <w:pPr>
+        <w:jc w:val="both"/>
+        <w:rPr>
+          <w:rFonts w:ascii="Courier New" w:hAnsi="Courier New" w:cs="Courier New"/>
+          <w:sz w:val="24"/>
+          <w:szCs w:val="24"/>
+        </w:rPr>
+      </w:pPr>
+    </w:p>
+    <w:p>
+      <w:pPr>
+        <w:jc w:val="both"/>
+        <w:rPr>
+          <w:rFonts w:ascii="Courier New" w:hAnsi="Courier New" w:cs="Courier New"/>
+          <w:sz w:val="24"/>
+          <w:szCs w:val="24"/>
+        </w:rPr>
+      </w:pPr>
+    </w:p>
+    <w:p>
+      <w:pPr>
         <w:pStyle w:val="NoSpacing"/>
         <w:rPr>
           <w:rFonts w:ascii="Courier New" w:hAnsi="Courier New" w:cs="Courier New"/>
@@ -13156,7 +13334,6 @@
       </w:pPr>
     </w:p>
     <w:sectPr>
-      <w:headerReference w:type="default" r:id="rId15"/>
       <w:pgSz w:w="12240" w:h="15840"/>
       <w:pgMar w:top="1440" w:right="1440" w:bottom="1440" w:left="1440" w:header="720" w:footer="720" w:gutter="0"/>
       <w:cols w:space="720"/>
@@ -13214,498 +13391,6 @@
     </w:p>
   </w:footnote>
 </w:footnotes>
-</file>
-
-<file path=word/header1.xml><?xml version="1.0" encoding="utf-8"?>
-<w:hdr xmlns:wpc="http://schemas.microsoft.com/office/word/2010/wordprocessingCanvas" xmlns:cx="http://schemas.microsoft.com/office/drawing/2014/chartex" xmlns:cx1="http://schemas.microsoft.com/office/drawing/2015/9/8/chartex" xmlns:mc="http://schemas.openxmlformats.org/markup-compatibility/2006" xmlns:o="urn:schemas-microsoft-com:office:office" xmlns:r="http://schemas.openxmlformats.org/officeDocument/2006/relationships" xmlns:m="http://schemas.openxmlformats.org/officeDocument/2006/math" xmlns:v="urn:schemas-microsoft-com:vml" xmlns:wp14="http://schemas.microsoft.com/office/word/2010/wordprocessingDrawing" xmlns:wp="http://schemas.openxmlformats.org/drawingml/2006/wordprocessingDrawing" xmlns:w10="urn:schemas-microsoft-com:office:word" xmlns:w="http://schemas.openxmlformats.org/wordprocessingml/2006/main" xmlns:w14="http://schemas.microsoft.com/office/word/2010/wordml" xmlns:w15="http://schemas.microsoft.com/office/word/2012/wordml" xmlns:w16se="http://schemas.microsoft.com/office/word/2015/wordml/symex" xmlns:wpg="http://schemas.microsoft.com/office/word/2010/wordprocessingGroup" xmlns:wpi="http://schemas.microsoft.com/office/word/2010/wordprocessingInk" xmlns:wne="http://schemas.microsoft.com/office/word/2006/wordml" xmlns:wps="http://schemas.microsoft.com/office/word/2010/wordprocessingShape" mc:Ignorable="w14 w15 w16se wp14">
-  <w:p>
-    <w:pPr>
-      <w:pStyle w:val="Header"/>
-    </w:pPr>
-    <w:r>
-      <w:rPr>
-        <w:rFonts w:ascii="Times New Roman" w:hAnsi="Times New Roman" w:cs="Times New Roman"/>
-        <w:noProof/>
-        <w:sz w:val="24"/>
-        <w:szCs w:val="24"/>
-      </w:rPr>
-      <mc:AlternateContent>
-        <mc:Choice Requires="wpg">
-          <w:drawing>
-            <wp:anchor distT="0" distB="0" distL="114300" distR="114300" simplePos="0" relativeHeight="251659264" behindDoc="0" locked="0" layoutInCell="1" allowOverlap="1" wp14:anchorId="105EF247" wp14:editId="2581555A">
-              <wp:simplePos x="0" y="0"/>
-              <wp:positionH relativeFrom="margin">
-                <wp:align>center</wp:align>
-              </wp:positionH>
-              <wp:positionV relativeFrom="paragraph">
-                <wp:posOffset>-924890</wp:posOffset>
-              </wp:positionV>
-              <wp:extent cx="7294245" cy="1666875"/>
-              <wp:effectExtent l="0" t="0" r="0" b="28575"/>
-              <wp:wrapNone/>
-              <wp:docPr id="20" name="Group 20"/>
-              <wp:cNvGraphicFramePr/>
-              <a:graphic xmlns:a="http://schemas.openxmlformats.org/drawingml/2006/main">
-                <a:graphicData uri="http://schemas.microsoft.com/office/word/2010/wordprocessingGroup">
-                  <wpg:wgp>
-                    <wpg:cNvGrpSpPr/>
-                    <wpg:grpSpPr>
-                      <a:xfrm>
-                        <a:off x="0" y="0"/>
-                        <a:ext cx="7294245" cy="1666875"/>
-                        <a:chOff x="0" y="0"/>
-                        <a:chExt cx="7980208" cy="1722475"/>
-                      </a:xfrm>
-                    </wpg:grpSpPr>
-                    <wps:wsp>
-                      <wps:cNvPr id="21" name="Straight Connector 1"/>
-                      <wps:cNvCnPr>
-                        <a:cxnSpLocks noChangeShapeType="1"/>
-                      </wps:cNvCnPr>
-                      <wps:spPr bwMode="auto">
-                        <a:xfrm>
-                          <a:off x="170126" y="1722475"/>
-                          <a:ext cx="7743190" cy="0"/>
-                        </a:xfrm>
-                        <a:prstGeom prst="line">
-                          <a:avLst/>
-                        </a:prstGeom>
-                        <a:noFill/>
-                        <a:ln w="34925">
-                          <a:solidFill>
-                            <a:srgbClr val="000000"/>
-                          </a:solidFill>
-                          <a:round/>
-                          <a:headEnd/>
-                          <a:tailEnd/>
-                        </a:ln>
-                        <a:extLst>
-                          <a:ext uri="{909E8E84-426E-40DD-AFC4-6F175D3DCCD1}">
-                            <a14:hiddenFill xmlns:a14="http://schemas.microsoft.com/office/drawing/2010/main">
-                              <a:noFill/>
-                            </a14:hiddenFill>
-                          </a:ext>
-                        </a:extLst>
-                      </wps:spPr>
-                      <wps:bodyPr/>
-                    </wps:wsp>
-                    <wps:wsp>
-                      <wps:cNvPr id="24" name="Straight Connector 2"/>
-                      <wps:cNvCnPr/>
-                      <wps:spPr>
-                        <a:xfrm>
-                          <a:off x="5433237" y="584791"/>
-                          <a:ext cx="0" cy="1028755"/>
-                        </a:xfrm>
-                        <a:prstGeom prst="line">
-                          <a:avLst/>
-                        </a:prstGeom>
-                        <a:ln w="38100">
-                          <a:solidFill>
-                            <a:schemeClr val="tx1"/>
-                          </a:solidFill>
-                        </a:ln>
-                      </wps:spPr>
-                      <wps:style>
-                        <a:lnRef idx="1">
-                          <a:schemeClr val="accent1"/>
-                        </a:lnRef>
-                        <a:fillRef idx="0">
-                          <a:schemeClr val="accent1"/>
-                        </a:fillRef>
-                        <a:effectRef idx="0">
-                          <a:schemeClr val="accent1"/>
-                        </a:effectRef>
-                        <a:fontRef idx="minor">
-                          <a:schemeClr val="tx1"/>
-                        </a:fontRef>
-                      </wps:style>
-                      <wps:bodyPr/>
-                    </wps:wsp>
-                    <wpg:grpSp>
-                      <wpg:cNvPr id="29" name="Group 3"/>
-                      <wpg:cNvGrpSpPr/>
-                      <wpg:grpSpPr>
-                        <a:xfrm>
-                          <a:off x="5475768" y="457200"/>
-                          <a:ext cx="2504440" cy="1254435"/>
-                          <a:chOff x="5475768" y="457200"/>
-                          <a:chExt cx="2504440" cy="1254435"/>
-                        </a:xfrm>
-                      </wpg:grpSpPr>
-                      <wps:wsp>
-                        <wps:cNvPr id="30" name="Text Box 9"/>
-                        <wps:cNvSpPr txBox="1"/>
-                        <wps:spPr>
-                          <a:xfrm>
-                            <a:off x="5475768" y="1392865"/>
-                            <a:ext cx="2369185" cy="318770"/>
-                          </a:xfrm>
-                          <a:prstGeom prst="rect">
-                            <a:avLst/>
-                          </a:prstGeom>
-                          <a:noFill/>
-                          <a:ln w="6350">
-                            <a:noFill/>
-                          </a:ln>
-                          <a:effectLst/>
-                        </wps:spPr>
-                        <wps:style>
-                          <a:lnRef idx="0">
-                            <a:schemeClr val="accent1"/>
-                          </a:lnRef>
-                          <a:fillRef idx="0">
-                            <a:schemeClr val="accent1"/>
-                          </a:fillRef>
-                          <a:effectRef idx="0">
-                            <a:schemeClr val="accent1"/>
-                          </a:effectRef>
-                          <a:fontRef idx="minor">
-                            <a:schemeClr val="dk1"/>
-                          </a:fontRef>
-                        </wps:style>
-                        <wps:txbx>
-                          <w:txbxContent>
-                            <w:p>
-                              <w:pPr>
-                                <w:rPr>
-                                  <w:rFonts w:ascii="Agency FB" w:hAnsi="Agency FB"/>
-                                  <w:b/>
-                                  <w:sz w:val="30"/>
-                                  <w:szCs w:val="28"/>
-                                </w:rPr>
-                              </w:pPr>
-                              <w:r>
-                                <w:rPr>
-                                  <w:rFonts w:ascii="Agency FB" w:hAnsi="Agency FB"/>
-                                  <w:b/>
-                                  <w:sz w:val="30"/>
-                                  <w:szCs w:val="28"/>
-                                </w:rPr>
-                                <w:t>COLLEGE OF COMPUTER STUDIES</w:t>
-                              </w:r>
-                            </w:p>
-                          </w:txbxContent>
-                        </wps:txbx>
-                        <wps:bodyPr rot="0" spcFirstLastPara="0" vert="horz" wrap="square" lIns="91440" tIns="45720" rIns="91440" bIns="45720" numCol="1" spcCol="0" rtlCol="0" fromWordArt="0" anchor="t" anchorCtr="0" forceAA="0" compatLnSpc="1">
-                          <a:prstTxWarp prst="textNoShape">
-                            <a:avLst/>
-                          </a:prstTxWarp>
-                        </wps:bodyPr>
-                      </wps:wsp>
-                      <wpg:grpSp>
-                        <wpg:cNvPr id="31" name="Group 7"/>
-                        <wpg:cNvGrpSpPr/>
-                        <wpg:grpSpPr>
-                          <a:xfrm>
-                            <a:off x="5507665" y="457200"/>
-                            <a:ext cx="2472543" cy="1078865"/>
-                            <a:chOff x="5507665" y="457200"/>
-                            <a:chExt cx="2472543" cy="1078865"/>
-                          </a:xfrm>
-                        </wpg:grpSpPr>
-                        <wps:wsp>
-                          <wps:cNvPr id="32" name="Text Box 18"/>
-                          <wps:cNvSpPr txBox="1"/>
-                          <wps:spPr>
-                            <a:xfrm>
-                              <a:off x="6390168" y="457200"/>
-                              <a:ext cx="1590040" cy="1078865"/>
-                            </a:xfrm>
-                            <a:prstGeom prst="rect">
-                              <a:avLst/>
-                            </a:prstGeom>
-                            <a:noFill/>
-                            <a:ln w="6350">
-                              <a:noFill/>
-                            </a:ln>
-                            <a:effectLst/>
-                          </wps:spPr>
-                          <wps:style>
-                            <a:lnRef idx="0">
-                              <a:schemeClr val="accent1"/>
-                            </a:lnRef>
-                            <a:fillRef idx="0">
-                              <a:schemeClr val="accent1"/>
-                            </a:fillRef>
-                            <a:effectRef idx="0">
-                              <a:schemeClr val="accent1"/>
-                            </a:effectRef>
-                            <a:fontRef idx="minor">
-                              <a:schemeClr val="dk1"/>
-                            </a:fontRef>
-                          </wps:style>
-                          <wps:txbx>
-                            <w:txbxContent>
-                              <w:p>
-                                <w:pPr>
-                                  <w:rPr>
-                                    <w:rFonts w:ascii="Bernard MT Condensed" w:hAnsi="Bernard MT Condensed"/>
-                                    <w:b/>
-                                    <w:color w:val="4472C4" w:themeColor="accent5"/>
-                                    <w:sz w:val="144"/>
-                                    <w:szCs w:val="146"/>
-                                    <w14:shadow w14:blurRad="12700" w14:dist="38100" w14:dir="2700000" w14:sx="100000" w14:sy="100000" w14:kx="0" w14:ky="0" w14:algn="tl">
-                                      <w14:schemeClr w14:val="accent5">
-                                        <w14:lumMod w14:val="60000"/>
-                                        <w14:lumOff w14:val="40000"/>
-                                      </w14:schemeClr>
-                                    </w14:shadow>
-                                    <w14:textOutline w14:w="9525" w14:cap="flat" w14:cmpd="sng" w14:algn="ctr">
-                                      <w14:solidFill>
-                                        <w14:srgbClr w14:val="92D050"/>
-                                      </w14:solidFill>
-                                      <w14:prstDash w14:val="solid"/>
-                                      <w14:round/>
-                                    </w14:textOutline>
-                                  </w:rPr>
-                                </w:pPr>
-                                <w:r>
-                                  <w:rPr>
-                                    <w:rFonts w:ascii="Bernard MT Condensed" w:hAnsi="Bernard MT Condensed"/>
-                                    <w:b/>
-                                    <w:color w:val="4472C4" w:themeColor="accent5"/>
-                                    <w:sz w:val="144"/>
-                                    <w:szCs w:val="146"/>
-                                    <w14:shadow w14:blurRad="12700" w14:dist="38100" w14:dir="2700000" w14:sx="100000" w14:sy="100000" w14:kx="0" w14:ky="0" w14:algn="tl">
-                                      <w14:schemeClr w14:val="accent5">
-                                        <w14:lumMod w14:val="60000"/>
-                                        <w14:lumOff w14:val="40000"/>
-                                      </w14:schemeClr>
-                                    </w14:shadow>
-                                    <w14:textOutline w14:w="9525" w14:cap="flat" w14:cmpd="sng" w14:algn="ctr">
-                                      <w14:solidFill>
-                                        <w14:srgbClr w14:val="92D050"/>
-                                      </w14:solidFill>
-                                      <w14:prstDash w14:val="solid"/>
-                                      <w14:round/>
-                                    </w14:textOutline>
-                                  </w:rPr>
-                                  <w:t>CCS</w:t>
-                                </w:r>
-                              </w:p>
-                            </w:txbxContent>
-                          </wps:txbx>
-                          <wps:bodyPr rot="0" spcFirstLastPara="0" vert="horz" wrap="square" lIns="91440" tIns="45720" rIns="91440" bIns="45720" numCol="1" spcCol="0" rtlCol="0" fromWordArt="0" anchor="t" anchorCtr="0" forceAA="0" compatLnSpc="1">
-                            <a:prstTxWarp prst="textNoShape">
-                              <a:avLst/>
-                            </a:prstTxWarp>
-                          </wps:bodyPr>
-                        </wps:wsp>
-                        <pic:pic xmlns:pic="http://schemas.openxmlformats.org/drawingml/2006/picture">
-                          <pic:nvPicPr>
-                            <pic:cNvPr id="33" name="Picture 9"/>
-                            <pic:cNvPicPr>
-                              <a:picLocks noChangeAspect="1"/>
-                            </pic:cNvPicPr>
-                          </pic:nvPicPr>
-                          <pic:blipFill>
-                            <a:blip r:embed="rId1" cstate="print">
-                              <a:extLst>
-                                <a:ext uri="{28A0092B-C50C-407E-A947-70E740481C1C}">
-                                  <a14:useLocalDpi xmlns:a14="http://schemas.microsoft.com/office/drawing/2010/main" val="0"/>
-                                </a:ext>
-                              </a:extLst>
-                            </a:blip>
-                            <a:stretch>
-                              <a:fillRect/>
-                            </a:stretch>
-                          </pic:blipFill>
-                          <pic:spPr bwMode="auto">
-                            <a:xfrm>
-                              <a:off x="5507665" y="520995"/>
-                              <a:ext cx="979170" cy="951865"/>
-                            </a:xfrm>
-                            <a:prstGeom prst="rect">
-                              <a:avLst/>
-                            </a:prstGeom>
-                            <a:noFill/>
-                            <a:ln>
-                              <a:noFill/>
-                            </a:ln>
-                          </pic:spPr>
-                        </pic:pic>
-                      </wpg:grpSp>
-                    </wpg:grpSp>
-                    <pic:pic xmlns:pic="http://schemas.openxmlformats.org/drawingml/2006/picture">
-                      <pic:nvPicPr>
-                        <pic:cNvPr id="34" name="Picture 4"/>
-                        <pic:cNvPicPr>
-                          <a:picLocks noChangeAspect="1"/>
-                        </pic:cNvPicPr>
-                      </pic:nvPicPr>
-                      <pic:blipFill>
-                        <a:blip r:embed="rId2" cstate="print">
-                          <a:extLst>
-                            <a:ext uri="{28A0092B-C50C-407E-A947-70E740481C1C}">
-                              <a14:useLocalDpi xmlns:a14="http://schemas.microsoft.com/office/drawing/2010/main" val="0"/>
-                            </a:ext>
-                          </a:extLst>
-                        </a:blip>
-                        <a:srcRect r="40950" b="87790"/>
-                        <a:stretch>
-                          <a:fillRect/>
-                        </a:stretch>
-                      </pic:blipFill>
-                      <pic:spPr bwMode="auto">
-                        <a:xfrm>
-                          <a:off x="0" y="0"/>
-                          <a:ext cx="5270392" cy="1711635"/>
-                        </a:xfrm>
-                        <a:prstGeom prst="rect">
-                          <a:avLst/>
-                        </a:prstGeom>
-                        <a:noFill/>
-                        <a:ln>
-                          <a:noFill/>
-                        </a:ln>
-                        <a:extLst>
-                          <a:ext uri="{53640926-AAD7-44D8-BBD7-CCE9431645EC}">
-                            <a14:shadowObscured xmlns:a14="http://schemas.microsoft.com/office/drawing/2010/main"/>
-                          </a:ext>
-                        </a:extLst>
-                      </pic:spPr>
-                    </pic:pic>
-                  </wpg:wgp>
-                </a:graphicData>
-              </a:graphic>
-              <wp14:sizeRelH relativeFrom="page">
-                <wp14:pctWidth>0</wp14:pctWidth>
-              </wp14:sizeRelH>
-              <wp14:sizeRelV relativeFrom="margin">
-                <wp14:pctHeight>0</wp14:pctHeight>
-              </wp14:sizeRelV>
-            </wp:anchor>
-          </w:drawing>
-        </mc:Choice>
-        <mc:Fallback>
-          <w:pict>
-            <v:group w14:anchorId="105EF247" id="Group 20" o:spid="_x0000_s1035" style="position:absolute;margin-left:0;margin-top:-72.85pt;width:574.35pt;height:131.25pt;z-index:251659264;mso-position-horizontal:center;mso-position-horizontal-relative:margin;mso-height-relative:margin" coordsize="79802,17224" o:gfxdata="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">
-              <v:line id="Straight Connector 1" o:spid="_x0000_s1036" style="position:absolute;visibility:visible;mso-wrap-style:square" from="1701,17224" to="79133,17224" o:connectortype="straight" o:gfxdata="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" strokeweight="2.75pt"/>
-              <v:line id="Straight Connector 2" o:spid="_x0000_s1037" style="position:absolute;visibility:visible;mso-wrap-style:square" from="54332,5847" to="54332,16135" o:connectortype="straight" o:gfxdata="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" strokecolor="black [3213]" strokeweight="3pt">
-                <v:stroke joinstyle="miter"/>
-              </v:line>
-              <v:group id="Group 3" o:spid="_x0000_s1038" style="position:absolute;left:54757;top:4572;width:25045;height:12544" coordorigin="54757,4572" coordsize="25044,12544" o:gfxdata="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">
-                <v:shapetype id="_x0000_t202" coordsize="21600,21600" o:spt="202" path="m,l,21600r21600,l21600,xe">
-                  <v:stroke joinstyle="miter"/>
-                  <v:path gradientshapeok="t" o:connecttype="rect"/>
-                </v:shapetype>
-                <v:shape id="Text Box 9" o:spid="_x0000_s1039" type="#_x0000_t202" style="position:absolute;left:54757;top:13928;width:23692;height:3188;visibility:visible;mso-wrap-style:square;v-text-anchor:top" o:gfxdata="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" filled="f" stroked="f" strokeweight=".5pt">
-                  <v:textbox>
-                    <w:txbxContent>
-                      <w:p>
-                        <w:pPr>
-                          <w:rPr>
-                            <w:rFonts w:ascii="Agency FB" w:hAnsi="Agency FB"/>
-                            <w:b/>
-                            <w:sz w:val="30"/>
-                            <w:szCs w:val="28"/>
-                          </w:rPr>
-                        </w:pPr>
-                        <w:r>
-                          <w:rPr>
-                            <w:rFonts w:ascii="Agency FB" w:hAnsi="Agency FB"/>
-                            <w:b/>
-                            <w:sz w:val="30"/>
-                            <w:szCs w:val="28"/>
-                          </w:rPr>
-                          <w:t>COLLEGE OF COMPUTER STUDIES</w:t>
-                        </w:r>
-                      </w:p>
-                    </w:txbxContent>
-                  </v:textbox>
-                </v:shape>
-                <v:group id="Group 7" o:spid="_x0000_s1040" style="position:absolute;left:55076;top:4572;width:24726;height:10788" coordorigin="55076,4572" coordsize="24725,10788" o:gfxdata="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">
-                  <v:shape id="Text Box 18" o:spid="_x0000_s1041" type="#_x0000_t202" style="position:absolute;left:63901;top:4572;width:15901;height:10788;visibility:visible;mso-wrap-style:square;v-text-anchor:top" o:gfxdata="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" filled="f" stroked="f" strokeweight=".5pt">
-                    <v:textbox>
-                      <w:txbxContent>
-                        <w:p>
-                          <w:pPr>
-                            <w:rPr>
-                              <w:rFonts w:ascii="Bernard MT Condensed" w:hAnsi="Bernard MT Condensed"/>
-                              <w:b/>
-                              <w:color w:val="4472C4" w:themeColor="accent5"/>
-                              <w:sz w:val="144"/>
-                              <w:szCs w:val="146"/>
-                              <w14:shadow w14:blurRad="12700" w14:dist="38100" w14:dir="2700000" w14:sx="100000" w14:sy="100000" w14:kx="0" w14:ky="0" w14:algn="tl">
-                                <w14:schemeClr w14:val="accent5">
-                                  <w14:lumMod w14:val="60000"/>
-                                  <w14:lumOff w14:val="40000"/>
-                                </w14:schemeClr>
-                              </w14:shadow>
-                              <w14:textOutline w14:w="9525" w14:cap="flat" w14:cmpd="sng" w14:algn="ctr">
-                                <w14:solidFill>
-                                  <w14:srgbClr w14:val="92D050"/>
-                                </w14:solidFill>
-                                <w14:prstDash w14:val="solid"/>
-                                <w14:round/>
-                              </w14:textOutline>
-                            </w:rPr>
-                          </w:pPr>
-                          <w:r>
-                            <w:rPr>
-                              <w:rFonts w:ascii="Bernard MT Condensed" w:hAnsi="Bernard MT Condensed"/>
-                              <w:b/>
-                              <w:color w:val="4472C4" w:themeColor="accent5"/>
-                              <w:sz w:val="144"/>
-                              <w:szCs w:val="146"/>
-                              <w14:shadow w14:blurRad="12700" w14:dist="38100" w14:dir="2700000" w14:sx="100000" w14:sy="100000" w14:kx="0" w14:ky="0" w14:algn="tl">
-                                <w14:schemeClr w14:val="accent5">
-                                  <w14:lumMod w14:val="60000"/>
-                                  <w14:lumOff w14:val="40000"/>
-                                </w14:schemeClr>
-                              </w14:shadow>
-                              <w14:textOutline w14:w="9525" w14:cap="flat" w14:cmpd="sng" w14:algn="ctr">
-                                <w14:solidFill>
-                                  <w14:srgbClr w14:val="92D050"/>
-                                </w14:solidFill>
-                                <w14:prstDash w14:val="solid"/>
-                                <w14:round/>
-                              </w14:textOutline>
-                            </w:rPr>
-                            <w:t>CCS</w:t>
-                          </w:r>
-                        </w:p>
-                      </w:txbxContent>
-                    </v:textbox>
-                  </v:shape>
-                  <v:shapetype id="_x0000_t75" coordsize="21600,21600" o:spt="75" o:preferrelative="t" path="m@4@5l@4@11@9@11@9@5xe" filled="f" stroked="f">
-                    <v:stroke joinstyle="miter"/>
-                    <v:formulas>
-                      <v:f eqn="if lineDrawn pixelLineWidth 0"/>
-                      <v:f eqn="sum @0 1 0"/>
-                      <v:f eqn="sum 0 0 @1"/>
-                      <v:f eqn="prod @2 1 2"/>
-                      <v:f eqn="prod @3 21600 pixelWidth"/>
-                      <v:f eqn="prod @3 21600 pixelHeight"/>
-                      <v:f eqn="sum @0 0 1"/>
-                      <v:f eqn="prod @6 1 2"/>
-                      <v:f eqn="prod @7 21600 pixelWidth"/>
-                      <v:f eqn="sum @8 21600 0"/>
-                      <v:f eqn="prod @7 21600 pixelHeight"/>
-                      <v:f eqn="sum @10 21600 0"/>
-                    </v:formulas>
-                    <v:path o:extrusionok="f" gradientshapeok="t" o:connecttype="rect"/>
-                    <o:lock v:ext="edit" aspectratio="t"/>
-                  </v:shapetype>
-                  <v:shape id="Picture 9" o:spid="_x0000_s1042" type="#_x0000_t75" style="position:absolute;left:55076;top:5209;width:9792;height:9519;visibility:visible;mso-wrap-style:square" o:gfxdata="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">
-                    <v:imagedata r:id="rId3" o:title=""/>
-                    <v:path arrowok="t"/>
-                  </v:shape>
-                </v:group>
-              </v:group>
-              <v:shape id="Picture 4" o:spid="_x0000_s1043" type="#_x0000_t75" style="position:absolute;width:52703;height:17116;visibility:visible;mso-wrap-style:square" o:gfxdata="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">
-                <v:imagedata r:id="rId4" o:title="" cropbottom="57534f" cropright="26837f"/>
-                <v:path arrowok="t"/>
-              </v:shape>
-              <w10:wrap anchorx="margin"/>
-            </v:group>
-          </w:pict>
-        </mc:Fallback>
-      </mc:AlternateContent>
-    </w:r>
-  </w:p>
-</w:hdr>
 </file>
 
 <file path=word/numbering.xml><?xml version="1.0" encoding="utf-8"?>

</xml_diff>